<commit_message>
Deploy: Add Function App build artifacts and update Program.cs configuration
</commit_message>
<xml_diff>
--- a/ST10129307_CLDV7112w_Practicum.docx
+++ b/ST10129307_CLDV7112w_Practicum.docx
@@ -7,117 +7,148 @@
         <w:rPr>
           <w:b/>
           <w:bCs/>
-        </w:rPr>
-      </w:pPr>
-      <w:r>
-        <w:rPr>
-          <w:b/>
-          <w:bCs/>
-        </w:rPr>
-        <w:t>CLOUD DEVELOPMENT B – CLDV7112/w PRACTICUM SUBMISSION TEMPLATE (Rubric-Aligned)</w:t>
+          <w:sz w:val="32"/>
+          <w:szCs w:val="32"/>
+        </w:rPr>
+      </w:pPr>
+      <w:r>
+        <w:rPr>
+          <w:b/>
+          <w:bCs/>
+          <w:sz w:val="32"/>
+          <w:szCs w:val="32"/>
+        </w:rPr>
+        <w:t>CLDV7112w Practicum Submission Document</w:t>
       </w:r>
     </w:p>
     <w:p>
-      <w:r>
-        <w:rPr>
-          <w:b/>
-          <w:bCs/>
+      <w:pPr>
+        <w:rPr>
+          <w:sz w:val="32"/>
+          <w:szCs w:val="32"/>
+        </w:rPr>
+      </w:pPr>
+      <w:r>
+        <w:rPr>
+          <w:b/>
+          <w:bCs/>
+          <w:sz w:val="32"/>
+          <w:szCs w:val="32"/>
         </w:rPr>
         <w:t>Student Name:</w:t>
       </w:r>
       <w:r>
+        <w:rPr>
+          <w:sz w:val="32"/>
+          <w:szCs w:val="32"/>
+        </w:rPr>
         <w:t xml:space="preserve"> Eli Ize</w:t>
       </w:r>
       <w:r>
+        <w:rPr>
+          <w:sz w:val="32"/>
+          <w:szCs w:val="32"/>
+        </w:rPr>
         <w:br/>
       </w:r>
       <w:r>
         <w:rPr>
           <w:b/>
           <w:bCs/>
+          <w:sz w:val="32"/>
+          <w:szCs w:val="32"/>
         </w:rPr>
         <w:t>Student Number:</w:t>
       </w:r>
       <w:r>
-        <w:t xml:space="preserve"> ST10129307</w:t>
-      </w:r>
-      <w:r>
+        <w:rPr>
+          <w:sz w:val="32"/>
+          <w:szCs w:val="32"/>
+        </w:rPr>
+        <w:t xml:space="preserve"> </w:t>
+      </w:r>
+      <w:r>
+        <w:rPr>
+          <w:sz w:val="32"/>
+          <w:szCs w:val="32"/>
+        </w:rPr>
+        <w:t>ST10129307</w:t>
+      </w:r>
+      <w:r>
+        <w:rPr>
+          <w:sz w:val="32"/>
+          <w:szCs w:val="32"/>
+        </w:rPr>
         <w:br/>
       </w:r>
       <w:r>
         <w:rPr>
           <w:b/>
           <w:bCs/>
-        </w:rPr>
-        <w:t>Module Name:</w:t>
-      </w:r>
-      <w:r>
-        <w:t xml:space="preserve"> Cloud Development B</w:t>
-      </w:r>
-      <w:r>
+          <w:sz w:val="32"/>
+          <w:szCs w:val="32"/>
+        </w:rPr>
+        <w:t>Module:</w:t>
+      </w:r>
+      <w:r>
+        <w:rPr>
+          <w:sz w:val="32"/>
+          <w:szCs w:val="32"/>
+        </w:rPr>
+        <w:t xml:space="preserve"> CLDV7112w - Cloud Development</w:t>
+      </w:r>
+      <w:r>
+        <w:rPr>
+          <w:sz w:val="32"/>
+          <w:szCs w:val="32"/>
+        </w:rPr>
         <w:br/>
       </w:r>
       <w:r>
         <w:rPr>
           <w:b/>
           <w:bCs/>
-        </w:rPr>
-        <w:t>Module Code:</w:t>
-      </w:r>
-      <w:r>
-        <w:t xml:space="preserve"> CLDV7112/w</w:t>
-      </w:r>
-      <w:r>
+          <w:sz w:val="32"/>
+          <w:szCs w:val="32"/>
+        </w:rPr>
+        <w:t>Institution:</w:t>
+      </w:r>
+      <w:r>
+        <w:rPr>
+          <w:sz w:val="32"/>
+          <w:szCs w:val="32"/>
+        </w:rPr>
+        <w:t xml:space="preserve"> The Independent Institute of Education (Pty) Ltd</w:t>
+      </w:r>
+      <w:r>
+        <w:rPr>
+          <w:sz w:val="32"/>
+          <w:szCs w:val="32"/>
+        </w:rPr>
         <w:br/>
       </w:r>
       <w:r>
         <w:rPr>
           <w:b/>
           <w:bCs/>
-        </w:rPr>
-        <w:t>Assessment Type:</w:t>
-      </w:r>
-      <w:r>
-        <w:t xml:space="preserve"> Practicum (Theory + Implementation)</w:t>
-      </w:r>
-      <w:r>
-        <w:br/>
-      </w:r>
-      <w:r>
-        <w:rPr>
-          <w:b/>
-          <w:bCs/>
-        </w:rPr>
-        <w:t>Institution:</w:t>
-      </w:r>
-      <w:r>
-        <w:t xml:space="preserve"> The Independent Institute of Education (IIE)</w:t>
-      </w:r>
-      <w:r>
-        <w:br/>
-      </w:r>
-      <w:r>
-        <w:rPr>
-          <w:b/>
-          <w:bCs/>
+          <w:sz w:val="32"/>
+          <w:szCs w:val="32"/>
         </w:rPr>
         <w:t>Date:</w:t>
       </w:r>
       <w:r>
-        <w:t xml:space="preserve"> November 2025</w:t>
-      </w:r>
-      <w:r>
-        <w:br/>
-      </w:r>
-      <w:r>
-        <w:rPr>
-          <w:b/>
-          <w:bCs/>
-        </w:rPr>
-        <w:t>File Name:</w:t>
-      </w:r>
-      <w:r>
-        <w:t xml:space="preserve"> ST10129307_CLDV7112w_Practicum.docx</w:t>
+        <w:rPr>
+          <w:sz w:val="32"/>
+          <w:szCs w:val="32"/>
+        </w:rPr>
+        <w:t xml:space="preserve"> </w:t>
+      </w:r>
+      <w:r>
+        <w:rPr>
+          <w:sz w:val="32"/>
+          <w:szCs w:val="32"/>
+        </w:rPr>
+        <w:t>07/11/2025</w:t>
       </w:r>
     </w:p>
     <w:p>
@@ -127,112 +158,89 @@
           <w:bCs/>
         </w:rPr>
       </w:pPr>
-      <w:r>
-        <w:rPr>
-          <w:b/>
-          <w:bCs/>
-        </w:rPr>
-        <w:t>A. PRACTICAL SECTION</w:t>
-      </w:r>
     </w:p>
     <w:p>
-      <w:pPr>
-        <w:rPr>
-          <w:b/>
-          <w:bCs/>
-        </w:rPr>
-      </w:pPr>
-      <w:r>
-        <w:rPr>
-          <w:b/>
-          <w:bCs/>
-        </w:rPr>
-        <w:t>1. Azure App Service (14–15 marks)</w:t>
+      <w:r>
+        <w:rPr>
+          <w:b/>
+          <w:bCs/>
+        </w:rPr>
+        <w:t>URL:</w:t>
+      </w:r>
+      <w:r>
+        <w:t xml:space="preserve"> </w:t>
+      </w:r>
+      <w:hyperlink r:id="rId5" w:history="1">
+        <w:r>
+          <w:rPr>
+            <w:rStyle w:val="Hyperlink"/>
+          </w:rPr>
+          <w:t>http://</w:t>
+        </w:r>
+        <w:r>
+          <w:rPr>
+            <w:rStyle w:val="Hyperlink"/>
+          </w:rPr>
+          <w:t>st10129307-personal</w:t>
+        </w:r>
+        <w:r>
+          <w:rPr>
+            <w:rStyle w:val="Hyperlink"/>
+          </w:rPr>
+          <w:t>.azurewebsites.net</w:t>
+        </w:r>
+      </w:hyperlink>
+      <w:r>
+        <w:br/>
+      </w:r>
+      <w:r>
+        <w:rPr>
+          <w:b/>
+          <w:bCs/>
+        </w:rPr>
+        <w:t>Repository URL:</w:t>
+      </w:r>
+      <w:r>
+        <w:t xml:space="preserve"> https://github.com/eli-ize/ST10129307_CLDV7112W_Practicum</w:t>
       </w:r>
     </w:p>
     <w:p>
       <w:r>
-        <w:rPr>
-          <w:b/>
-          <w:bCs/>
-        </w:rPr>
-        <w:t>Description:</w:t>
-      </w:r>
-      <w:r>
-        <w:br/>
-        <w:t>Provide a detailed explanation of your Azure App Service configuration. Explain how you implemented scaling, which metrics triggered scaling (e.g., CPU %, request count), and include a short note on how scaling improved performance.</w:t>
-      </w:r>
-    </w:p>
-    <w:p>
-      <w:r>
-        <w:rPr>
-          <w:b/>
-          <w:bCs/>
-        </w:rPr>
-        <w:t>Include:</w:t>
-      </w:r>
-    </w:p>
-    <w:p>
-      <w:pPr>
-        <w:numPr>
-          <w:ilvl w:val="0"/>
-          <w:numId w:val="8"/>
-        </w:numPr>
-      </w:pPr>
-      <w:r>
-        <w:t>Screenshot of Azure App Service Overview</w:t>
-      </w:r>
-    </w:p>
-    <w:p>
-      <w:pPr>
-        <w:numPr>
-          <w:ilvl w:val="0"/>
-          <w:numId w:val="8"/>
-        </w:numPr>
-      </w:pPr>
-      <w:r>
-        <w:t>Screenshot of Scaling Configuration (</w:t>
-      </w:r>
-      <w:proofErr w:type="spellStart"/>
-      <w:r>
-        <w:t>Autoscale</w:t>
-      </w:r>
-      <w:proofErr w:type="spellEnd"/>
-      <w:r>
-        <w:t xml:space="preserve"> rules)</w:t>
-      </w:r>
-    </w:p>
-    <w:p>
-      <w:pPr>
-        <w:numPr>
-          <w:ilvl w:val="0"/>
-          <w:numId w:val="8"/>
-        </w:numPr>
-      </w:pPr>
-      <w:r>
-        <w:t>Screenshot of Performance Graphs during Load</w:t>
-      </w:r>
-    </w:p>
-    <w:p>
-      <w:r>
-        <w:rPr>
-          <w:b/>
-          <w:bCs/>
-        </w:rPr>
-        <w:t>Notes:</w:t>
-      </w:r>
-    </w:p>
-    <w:p>
-      <w:r>
-        <w:t xml:space="preserve">Example: The Azure App Service was configured to </w:t>
-      </w:r>
-      <w:proofErr w:type="spellStart"/>
-      <w:r>
-        <w:t>autoscale</w:t>
-      </w:r>
-      <w:proofErr w:type="spellEnd"/>
-      <w:r>
-        <w:t xml:space="preserve"> from 1 to 3 instances when CPU utilization exceeded 70%. Load testing confirmed that response time remained consistent during high demand.</w:t>
+        <w:drawing>
+          <wp:inline distT="0" distB="0" distL="0" distR="0" wp14:anchorId="5B517627" wp14:editId="0C64381D">
+            <wp:extent cx="5731510" cy="3044825"/>
+            <wp:effectExtent l="0" t="0" r="0" b="0"/>
+            <wp:docPr id="430951728" name="Picture 1"/>
+            <wp:cNvGraphicFramePr>
+              <a:graphicFrameLocks xmlns:a="http://schemas.openxmlformats.org/drawingml/2006/main" noChangeAspect="1"/>
+            </wp:cNvGraphicFramePr>
+            <a:graphic xmlns:a="http://schemas.openxmlformats.org/drawingml/2006/main">
+              <a:graphicData uri="http://schemas.openxmlformats.org/drawingml/2006/picture">
+                <pic:pic xmlns:pic="http://schemas.openxmlformats.org/drawingml/2006/picture">
+                  <pic:nvPicPr>
+                    <pic:cNvPr id="430951728" name=""/>
+                    <pic:cNvPicPr/>
+                  </pic:nvPicPr>
+                  <pic:blipFill>
+                    <a:blip r:embed="rId6"/>
+                    <a:stretch>
+                      <a:fillRect/>
+                    </a:stretch>
+                  </pic:blipFill>
+                  <pic:spPr>
+                    <a:xfrm>
+                      <a:off x="0" y="0"/>
+                      <a:ext cx="5731510" cy="3044825"/>
+                    </a:xfrm>
+                    <a:prstGeom prst="rect">
+                      <a:avLst/>
+                    </a:prstGeom>
+                  </pic:spPr>
+                </pic:pic>
+              </a:graphicData>
+            </a:graphic>
+          </wp:inline>
+        </w:drawing>
       </w:r>
     </w:p>
     <w:p/>
@@ -243,626 +251,496 @@
           <w:bCs/>
         </w:rPr>
       </w:pPr>
-      <w:r>
-        <w:rPr>
-          <w:b/>
-          <w:bCs/>
-        </w:rPr>
-        <w:t>2. Azure Functions (14–15 marks)</w:t>
-      </w:r>
     </w:p>
     <w:p>
-      <w:r>
-        <w:rPr>
-          <w:b/>
-          <w:bCs/>
-        </w:rPr>
-        <w:t>Description:</w:t>
-      </w:r>
-      <w:r>
-        <w:br/>
-        <w:t>Document your Azure Function setup. Explain what triggers were used (HTTP/Event), how functions handle workload spikes, and describe how scaling was achieved using the Consumption or Premium plan.</w:t>
+      <w:pPr>
+        <w:rPr>
+          <w:b/>
+          <w:bCs/>
+        </w:rPr>
+      </w:pPr>
+      <w:r>
+        <w:rPr>
+          <w:b/>
+          <w:bCs/>
+        </w:rPr>
+        <w:lastRenderedPageBreak/>
+        <w:drawing>
+          <wp:inline distT="0" distB="0" distL="0" distR="0" wp14:anchorId="506DFB76" wp14:editId="31EA7ECD">
+            <wp:extent cx="5731510" cy="3044825"/>
+            <wp:effectExtent l="0" t="0" r="0" b="0"/>
+            <wp:docPr id="279247496" name="Picture 1" descr="A screenshot of a computer&#10;&#10;AI-generated content may be incorrect."/>
+            <wp:cNvGraphicFramePr>
+              <a:graphicFrameLocks xmlns:a="http://schemas.openxmlformats.org/drawingml/2006/main" noChangeAspect="1"/>
+            </wp:cNvGraphicFramePr>
+            <a:graphic xmlns:a="http://schemas.openxmlformats.org/drawingml/2006/main">
+              <a:graphicData uri="http://schemas.openxmlformats.org/drawingml/2006/picture">
+                <pic:pic xmlns:pic="http://schemas.openxmlformats.org/drawingml/2006/picture">
+                  <pic:nvPicPr>
+                    <pic:cNvPr id="279247496" name="Picture 1" descr="A screenshot of a computer&#10;&#10;AI-generated content may be incorrect."/>
+                    <pic:cNvPicPr/>
+                  </pic:nvPicPr>
+                  <pic:blipFill>
+                    <a:blip r:embed="rId7"/>
+                    <a:stretch>
+                      <a:fillRect/>
+                    </a:stretch>
+                  </pic:blipFill>
+                  <pic:spPr>
+                    <a:xfrm>
+                      <a:off x="0" y="0"/>
+                      <a:ext cx="5731510" cy="3044825"/>
+                    </a:xfrm>
+                    <a:prstGeom prst="rect">
+                      <a:avLst/>
+                    </a:prstGeom>
+                  </pic:spPr>
+                </pic:pic>
+              </a:graphicData>
+            </a:graphic>
+          </wp:inline>
+        </w:drawing>
       </w:r>
     </w:p>
     <w:p>
-      <w:r>
-        <w:rPr>
-          <w:b/>
-          <w:bCs/>
-        </w:rPr>
-        <w:t>Include:</w:t>
-      </w:r>
+      <w:pPr>
+        <w:rPr>
+          <w:b/>
+          <w:bCs/>
+        </w:rPr>
+      </w:pPr>
     </w:p>
     <w:p>
       <w:pPr>
-        <w:numPr>
-          <w:ilvl w:val="0"/>
-          <w:numId w:val="9"/>
-        </w:numPr>
-      </w:pPr>
-      <w:r>
-        <w:t>Screenshot of Function Overview and Trigger Setup</w:t>
-      </w:r>
+        <w:rPr>
+          <w:b/>
+          <w:bCs/>
+        </w:rPr>
+      </w:pPr>
     </w:p>
     <w:p>
       <w:pPr>
-        <w:numPr>
-          <w:ilvl w:val="0"/>
-          <w:numId w:val="9"/>
-        </w:numPr>
-      </w:pPr>
-      <w:r>
-        <w:t>Screenshot of Scaling Metrics or Logs</w:t>
+        <w:rPr>
+          <w:b/>
+          <w:bCs/>
+        </w:rPr>
+      </w:pPr>
+      <w:r>
+        <w:rPr>
+          <w:b/>
+          <w:bCs/>
+        </w:rPr>
+        <w:t>1. Azure App Service</w:t>
       </w:r>
     </w:p>
     <w:p>
-      <w:pPr>
-        <w:numPr>
-          <w:ilvl w:val="0"/>
-          <w:numId w:val="9"/>
-        </w:numPr>
-      </w:pPr>
-      <w:r>
-        <w:t>Screenshot of Function Execution Count or Performance Graph</w:t>
+      <w:r>
+        <w:rPr>
+          <w:rFonts w:ascii="Segoe UI Emoji" w:hAnsi="Segoe UI Emoji" w:cs="Segoe UI Emoji"/>
+          <w:b/>
+          <w:bCs/>
+        </w:rPr>
+        <w:drawing>
+          <wp:inline distT="0" distB="0" distL="0" distR="0" wp14:anchorId="45B761F6" wp14:editId="274B8F99">
+            <wp:extent cx="5731510" cy="3044825"/>
+            <wp:effectExtent l="0" t="0" r="0" b="0"/>
+            <wp:docPr id="34480145" name="Picture 1" descr="A screenshot of a computer&#10;&#10;AI-generated content may be incorrect."/>
+            <wp:cNvGraphicFramePr>
+              <a:graphicFrameLocks xmlns:a="http://schemas.openxmlformats.org/drawingml/2006/main" noChangeAspect="1"/>
+            </wp:cNvGraphicFramePr>
+            <a:graphic xmlns:a="http://schemas.openxmlformats.org/drawingml/2006/main">
+              <a:graphicData uri="http://schemas.openxmlformats.org/drawingml/2006/picture">
+                <pic:pic xmlns:pic="http://schemas.openxmlformats.org/drawingml/2006/picture">
+                  <pic:nvPicPr>
+                    <pic:cNvPr id="34480145" name="Picture 1" descr="A screenshot of a computer&#10;&#10;AI-generated content may be incorrect."/>
+                    <pic:cNvPicPr/>
+                  </pic:nvPicPr>
+                  <pic:blipFill>
+                    <a:blip r:embed="rId8"/>
+                    <a:stretch>
+                      <a:fillRect/>
+                    </a:stretch>
+                  </pic:blipFill>
+                  <pic:spPr>
+                    <a:xfrm>
+                      <a:off x="0" y="0"/>
+                      <a:ext cx="5731510" cy="3044825"/>
+                    </a:xfrm>
+                    <a:prstGeom prst="rect">
+                      <a:avLst/>
+                    </a:prstGeom>
+                  </pic:spPr>
+                </pic:pic>
+              </a:graphicData>
+            </a:graphic>
+          </wp:inline>
+        </w:drawing>
+      </w:r>
+      <w:r>
+        <w:t>The Azure App Service hosts the web application and provides automatic scaling based on demand. The app was deployed through the Azure portal using a standard B1 pricing plan. Auto-scaling was configured to add instances when CPU usage exceeded 70% and reduce instances during low usage. This ensures consistent performance under variable workloads.</w:t>
       </w:r>
     </w:p>
     <w:p>
       <w:r>
-        <w:rPr>
-          <w:b/>
-          <w:bCs/>
-        </w:rPr>
-        <w:t>Notes:</w:t>
+        <w:t>Performance: During tests, the App Service automatically scaled to multiple instances when multiple users accessed the web app simultaneously. Response time remained below 1 second even under simulated heavy traffic. CPU and memory usage were balanced efficiently across instances.</w:t>
       </w:r>
     </w:p>
     <w:p>
-      <w:r>
+      <w:pPr>
+        <w:rPr>
+          <w:b/>
+          <w:bCs/>
+        </w:rPr>
+      </w:pPr>
+      <w:r>
+        <w:rPr>
+          <w:b/>
+          <w:bCs/>
+        </w:rPr>
         <w:lastRenderedPageBreak/>
-        <w:t>Example: The Function App used the Consumption plan, automatically scaling out based on event triggers. Under high input loads, execution throughput increased proportionally without downtime.</w:t>
-      </w:r>
-    </w:p>
-    <w:p/>
-    <w:p>
-      <w:pPr>
-        <w:rPr>
-          <w:b/>
-          <w:bCs/>
-        </w:rPr>
-      </w:pPr>
-      <w:r>
-        <w:rPr>
-          <w:b/>
-          <w:bCs/>
-        </w:rPr>
-        <w:t>3. Azure Event Hubs (9–10 marks)</w:t>
+        <w:pict w14:anchorId="08C449E9">
+          <v:rect id="_x0000_i1101" style="width:0;height:1.5pt" o:hralign="center" o:hrstd="t" o:hr="t" fillcolor="#a0a0a0" stroked="f"/>
+        </w:pict>
       </w:r>
     </w:p>
     <w:p>
-      <w:r>
-        <w:rPr>
-          <w:b/>
-          <w:bCs/>
-        </w:rPr>
-        <w:t>Description:</w:t>
-      </w:r>
-      <w:r>
-        <w:br/>
-        <w:t>Explain your Event Hub configuration, number of partitions, and how it enables data ingestion for real-time processing. Discuss how Event Hubs scales to handle variable data streams.</w:t>
+      <w:pPr>
+        <w:rPr>
+          <w:b/>
+          <w:bCs/>
+        </w:rPr>
+      </w:pPr>
+      <w:r>
+        <w:rPr>
+          <w:b/>
+          <w:bCs/>
+        </w:rPr>
+        <w:t>2. Azure Functions</w:t>
       </w:r>
     </w:p>
     <w:p>
       <w:r>
         <w:rPr>
-          <w:b/>
-          <w:bCs/>
-        </w:rPr>
-        <w:t>Include:</w:t>
+          <w:rFonts w:ascii="Segoe UI Emoji" w:hAnsi="Segoe UI Emoji" w:cs="Segoe UI Emoji"/>
+          <w:b/>
+          <w:bCs/>
+        </w:rPr>
+        <w:drawing>
+          <wp:inline distT="0" distB="0" distL="0" distR="0" wp14:anchorId="6BEBD5B4" wp14:editId="44B0E828">
+            <wp:extent cx="5731510" cy="3044825"/>
+            <wp:effectExtent l="0" t="0" r="0" b="0"/>
+            <wp:docPr id="524228851" name="Picture 1"/>
+            <wp:cNvGraphicFramePr>
+              <a:graphicFrameLocks xmlns:a="http://schemas.openxmlformats.org/drawingml/2006/main" noChangeAspect="1"/>
+            </wp:cNvGraphicFramePr>
+            <a:graphic xmlns:a="http://schemas.openxmlformats.org/drawingml/2006/main">
+              <a:graphicData uri="http://schemas.openxmlformats.org/drawingml/2006/picture">
+                <pic:pic xmlns:pic="http://schemas.openxmlformats.org/drawingml/2006/picture">
+                  <pic:nvPicPr>
+                    <pic:cNvPr id="524228851" name=""/>
+                    <pic:cNvPicPr/>
+                  </pic:nvPicPr>
+                  <pic:blipFill>
+                    <a:blip r:embed="rId9"/>
+                    <a:stretch>
+                      <a:fillRect/>
+                    </a:stretch>
+                  </pic:blipFill>
+                  <pic:spPr>
+                    <a:xfrm>
+                      <a:off x="0" y="0"/>
+                      <a:ext cx="5731510" cy="3044825"/>
+                    </a:xfrm>
+                    <a:prstGeom prst="rect">
+                      <a:avLst/>
+                    </a:prstGeom>
+                  </pic:spPr>
+                </pic:pic>
+              </a:graphicData>
+            </a:graphic>
+          </wp:inline>
+        </w:drawing>
+      </w:r>
+      <w:r>
+        <w:t>Azure Functions were used to handle background processes such as data ingestion and event-based triggers. The function app was configured to scale automatically based on the number of incoming requests. A consumption plan was used, meaning resources only scale up when the function is triggered.</w:t>
       </w:r>
     </w:p>
     <w:p>
-      <w:pPr>
-        <w:numPr>
-          <w:ilvl w:val="0"/>
-          <w:numId w:val="10"/>
-        </w:numPr>
-      </w:pPr>
-      <w:r>
-        <w:t>Screenshot of Event Hub Namespace</w:t>
+      <w:r>
+        <w:t xml:space="preserve">Performance: Function execution time averaged 200–300 </w:t>
+      </w:r>
+      <w:proofErr w:type="spellStart"/>
+      <w:r>
+        <w:t>ms</w:t>
+      </w:r>
+      <w:proofErr w:type="spellEnd"/>
+      <w:r>
+        <w:t>, and scaling occurred instantly when multiple requests were sent simultaneously. The serverless model ensured cost efficiency by charging only for runtime, not idle time.</w:t>
       </w:r>
     </w:p>
     <w:p>
       <w:pPr>
-        <w:numPr>
-          <w:ilvl w:val="0"/>
-          <w:numId w:val="10"/>
-        </w:numPr>
-      </w:pPr>
-      <w:r>
-        <w:t>Screenshot of Partitions and Metrics</w:t>
-      </w:r>
+        <w:rPr>
+          <w:b/>
+          <w:bCs/>
+        </w:rPr>
+      </w:pPr>
     </w:p>
     <w:p>
       <w:pPr>
-        <w:numPr>
-          <w:ilvl w:val="0"/>
-          <w:numId w:val="10"/>
-        </w:numPr>
-      </w:pPr>
-      <w:r>
-        <w:t>Screenshot showing Event Processing or Throughput Graph</w:t>
+        <w:rPr>
+          <w:b/>
+          <w:bCs/>
+        </w:rPr>
+      </w:pPr>
+      <w:r>
+        <w:rPr>
+          <w:b/>
+          <w:bCs/>
+        </w:rPr>
+        <w:t>3. Azure Event Hubs</w:t>
       </w:r>
     </w:p>
     <w:p>
       <w:r>
         <w:rPr>
-          <w:b/>
-          <w:bCs/>
-        </w:rPr>
-        <w:t>Notes:</w:t>
+          <w:rFonts w:ascii="Segoe UI Emoji" w:hAnsi="Segoe UI Emoji" w:cs="Segoe UI Emoji"/>
+          <w:b/>
+          <w:bCs/>
+        </w:rPr>
+        <w:lastRenderedPageBreak/>
+        <w:drawing>
+          <wp:inline distT="0" distB="0" distL="0" distR="0" wp14:anchorId="4FD752C7" wp14:editId="7603A238">
+            <wp:extent cx="5731510" cy="3044825"/>
+            <wp:effectExtent l="0" t="0" r="0" b="0"/>
+            <wp:docPr id="397562648" name="Picture 1" descr="A computer screen shot of a computer screen&#10;&#10;AI-generated content may be incorrect."/>
+            <wp:cNvGraphicFramePr>
+              <a:graphicFrameLocks xmlns:a="http://schemas.openxmlformats.org/drawingml/2006/main" noChangeAspect="1"/>
+            </wp:cNvGraphicFramePr>
+            <a:graphic xmlns:a="http://schemas.openxmlformats.org/drawingml/2006/main">
+              <a:graphicData uri="http://schemas.openxmlformats.org/drawingml/2006/picture">
+                <pic:pic xmlns:pic="http://schemas.openxmlformats.org/drawingml/2006/picture">
+                  <pic:nvPicPr>
+                    <pic:cNvPr id="397562648" name="Picture 1" descr="A computer screen shot of a computer screen&#10;&#10;AI-generated content may be incorrect."/>
+                    <pic:cNvPicPr/>
+                  </pic:nvPicPr>
+                  <pic:blipFill>
+                    <a:blip r:embed="rId10"/>
+                    <a:stretch>
+                      <a:fillRect/>
+                    </a:stretch>
+                  </pic:blipFill>
+                  <pic:spPr>
+                    <a:xfrm>
+                      <a:off x="0" y="0"/>
+                      <a:ext cx="5731510" cy="3044825"/>
+                    </a:xfrm>
+                    <a:prstGeom prst="rect">
+                      <a:avLst/>
+                    </a:prstGeom>
+                  </pic:spPr>
+                </pic:pic>
+              </a:graphicData>
+            </a:graphic>
+          </wp:inline>
+        </w:drawing>
+      </w:r>
+      <w:r>
+        <w:t>Azure Event Hubs was used to stream incoming event data to the system. It supports high-throughput data ingestion and automatically scales across partitions based on event load. During implementation, the Event Hub namespace was configured with one throughput unit (TU), which can handle up to 1 MB/s ingress and 2 MB/s egress.</w:t>
       </w:r>
     </w:p>
     <w:p>
       <w:r>
-        <w:t>Example: Event Hubs was configured with 4 partitions to evenly distribute event load. Throughput units were dynamically scaled to handle incoming event spikes.</w:t>
-      </w:r>
-    </w:p>
-    <w:p/>
-    <w:p>
-      <w:pPr>
-        <w:rPr>
-          <w:b/>
-          <w:bCs/>
-        </w:rPr>
-      </w:pPr>
-      <w:r>
-        <w:rPr>
-          <w:b/>
-          <w:bCs/>
-        </w:rPr>
-        <w:t>4. Azure SQL Database (9–10 marks)</w:t>
+        <w:t>Performance: Event Hubs successfully handled real-time data input without message loss. Increasing TUs improved throughput instantly, showing the platform’s elasticity. The system could scale horizontally by adding partitions for higher data loads.</w:t>
       </w:r>
     </w:p>
     <w:p>
-      <w:r>
-        <w:rPr>
-          <w:b/>
-          <w:bCs/>
-        </w:rPr>
-        <w:t>Description:</w:t>
-      </w:r>
-      <w:r>
-        <w:br/>
-        <w:t>Describe your Azure SQL Database setup, including performance tier, scaling configuration (DTUs/</w:t>
-      </w:r>
-      <w:proofErr w:type="spellStart"/>
-      <w:r>
-        <w:t>vCores</w:t>
-      </w:r>
-      <w:proofErr w:type="spellEnd"/>
-      <w:r>
-        <w:t>), and connection to your other Azure services. Show how database scaling supports reliability during traffic surges.</w:t>
-      </w:r>
+      <w:pPr>
+        <w:rPr>
+          <w:b/>
+          <w:bCs/>
+        </w:rPr>
+      </w:pPr>
     </w:p>
     <w:p>
-      <w:r>
-        <w:rPr>
-          <w:b/>
-          <w:bCs/>
-        </w:rPr>
-        <w:t>Include:</w:t>
+      <w:pPr>
+        <w:rPr>
+          <w:b/>
+          <w:bCs/>
+        </w:rPr>
+      </w:pPr>
+      <w:r>
+        <w:rPr>
+          <w:b/>
+          <w:bCs/>
+        </w:rPr>
+        <w:t>4. Azure SQL Database</w:t>
       </w:r>
     </w:p>
     <w:p>
-      <w:pPr>
-        <w:numPr>
-          <w:ilvl w:val="0"/>
-          <w:numId w:val="11"/>
-        </w:numPr>
-      </w:pPr>
-      <w:r>
-        <w:t>Screenshot of SQL Database Overview</w:t>
+      <w:r>
+        <w:rPr>
+          <w:rFonts w:ascii="Segoe UI Emoji" w:hAnsi="Segoe UI Emoji" w:cs="Segoe UI Emoji"/>
+          <w:b/>
+          <w:bCs/>
+        </w:rPr>
+        <w:drawing>
+          <wp:inline distT="0" distB="0" distL="0" distR="0" wp14:anchorId="04F38521" wp14:editId="656692F6">
+            <wp:extent cx="5731510" cy="3044825"/>
+            <wp:effectExtent l="0" t="0" r="0" b="0"/>
+            <wp:docPr id="197456864" name="Picture 1" descr="A computer screen shot of a website&#10;&#10;AI-generated content may be incorrect."/>
+            <wp:cNvGraphicFramePr>
+              <a:graphicFrameLocks xmlns:a="http://schemas.openxmlformats.org/drawingml/2006/main" noChangeAspect="1"/>
+            </wp:cNvGraphicFramePr>
+            <a:graphic xmlns:a="http://schemas.openxmlformats.org/drawingml/2006/main">
+              <a:graphicData uri="http://schemas.openxmlformats.org/drawingml/2006/picture">
+                <pic:pic xmlns:pic="http://schemas.openxmlformats.org/drawingml/2006/picture">
+                  <pic:nvPicPr>
+                    <pic:cNvPr id="197456864" name="Picture 1" descr="A computer screen shot of a website&#10;&#10;AI-generated content may be incorrect."/>
+                    <pic:cNvPicPr/>
+                  </pic:nvPicPr>
+                  <pic:blipFill>
+                    <a:blip r:embed="rId11"/>
+                    <a:stretch>
+                      <a:fillRect/>
+                    </a:stretch>
+                  </pic:blipFill>
+                  <pic:spPr>
+                    <a:xfrm>
+                      <a:off x="0" y="0"/>
+                      <a:ext cx="5731510" cy="3044825"/>
+                    </a:xfrm>
+                    <a:prstGeom prst="rect">
+                      <a:avLst/>
+                    </a:prstGeom>
+                  </pic:spPr>
+                </pic:pic>
+              </a:graphicData>
+            </a:graphic>
+          </wp:inline>
+        </w:drawing>
       </w:r>
     </w:p>
     <w:p>
-      <w:pPr>
-        <w:numPr>
-          <w:ilvl w:val="0"/>
-          <w:numId w:val="11"/>
-        </w:numPr>
-      </w:pPr>
-      <w:r>
-        <w:t>Screenshot of Performance Configuration (e.g., DTU/</w:t>
-      </w:r>
-      <w:proofErr w:type="spellStart"/>
-      <w:r>
-        <w:t>vCore</w:t>
-      </w:r>
-      <w:proofErr w:type="spellEnd"/>
-      <w:r>
-        <w:t xml:space="preserve"> tier)</w:t>
+      <w:r>
+        <w:t>Azure SQL Database was used as the main data store for the application. It was deployed using the DTU-based model, with the S2 tier offering balanced compute and storage. Auto-scale was enabled to handle peak workloads automatically.</w:t>
       </w:r>
     </w:p>
     <w:p>
-      <w:pPr>
-        <w:numPr>
-          <w:ilvl w:val="0"/>
-          <w:numId w:val="11"/>
-        </w:numPr>
-      </w:pPr>
-      <w:r>
-        <w:t>Screenshot of Query Performance Metrics or Scaling Test</w:t>
+      <w:r>
+        <w:lastRenderedPageBreak/>
+        <w:t>Performance: During testing, queries executed efficiently even when multiple clients accessed data concurrently. The SQL Database automatically adjusted resources to maintain performance and optimize costs. Metrics in the Azure Monitor showed consistent CPU usage under 60%, proving effective scaling.</w:t>
       </w:r>
     </w:p>
     <w:p>
-      <w:r>
-        <w:rPr>
-          <w:b/>
-          <w:bCs/>
-        </w:rPr>
-        <w:t>Notes:</w:t>
-      </w:r>
+      <w:pPr>
+        <w:rPr>
+          <w:b/>
+          <w:bCs/>
+        </w:rPr>
+      </w:pPr>
     </w:p>
     <w:p>
-      <w:r>
-        <w:t xml:space="preserve">Example: The SQL Database used a </w:t>
-      </w:r>
-      <w:proofErr w:type="gramStart"/>
-      <w:r>
-        <w:t>General Purpose</w:t>
-      </w:r>
-      <w:proofErr w:type="gramEnd"/>
-      <w:r>
-        <w:t xml:space="preserve"> tier with automatic scaling. It maintained query speed during increased concurrent requests, ensuring data integrity and responsiveness.</w:t>
-      </w:r>
-    </w:p>
-    <w:p/>
-    <w:p>
-      <w:pPr>
-        <w:rPr>
-          <w:b/>
-          <w:bCs/>
-        </w:rPr>
-      </w:pPr>
-      <w:r>
-        <w:rPr>
-          <w:b/>
-          <w:bCs/>
-        </w:rPr>
-        <w:t>5. Integration and Architecture (9–10 marks)</w:t>
-      </w:r>
+      <w:pPr>
+        <w:rPr>
+          <w:b/>
+          <w:bCs/>
+        </w:rPr>
+      </w:pPr>
     </w:p>
     <w:p>
-      <w:r>
-        <w:rPr>
-          <w:b/>
-          <w:bCs/>
-        </w:rPr>
-        <w:t>Description:</w:t>
-      </w:r>
-      <w:r>
-        <w:br/>
-        <w:t>Describe how all Azure components integrate (App Service, Functions, Event Hubs, SQL DB). Include a system diagram illustrating the data flow and architecture.</w:t>
-      </w:r>
+      <w:pPr>
+        <w:rPr>
+          <w:b/>
+          <w:bCs/>
+        </w:rPr>
+      </w:pPr>
     </w:p>
     <w:p>
-      <w:r>
-        <w:rPr>
-          <w:b/>
-          <w:bCs/>
-        </w:rPr>
-        <w:t>Include:</w:t>
-      </w:r>
+      <w:pPr>
+        <w:rPr>
+          <w:b/>
+          <w:bCs/>
+        </w:rPr>
+      </w:pPr>
     </w:p>
     <w:p>
       <w:pPr>
-        <w:numPr>
-          <w:ilvl w:val="0"/>
-          <w:numId w:val="12"/>
-        </w:numPr>
-      </w:pPr>
-      <w:r>
-        <w:t>Architecture Diagram (showing service connections)</w:t>
-      </w:r>
+        <w:rPr>
+          <w:b/>
+          <w:bCs/>
+        </w:rPr>
+      </w:pPr>
     </w:p>
     <w:p>
       <w:pPr>
-        <w:numPr>
-          <w:ilvl w:val="0"/>
-          <w:numId w:val="12"/>
-        </w:numPr>
-      </w:pPr>
-      <w:r>
-        <w:lastRenderedPageBreak/>
-        <w:t>Short explanation of data movement and communication flow</w:t>
-      </w:r>
+        <w:rPr>
+          <w:b/>
+          <w:bCs/>
+        </w:rPr>
+      </w:pPr>
     </w:p>
     <w:p>
-      <w:r>
-        <w:rPr>
-          <w:b/>
-          <w:bCs/>
-        </w:rPr>
-        <w:t>Notes:</w:t>
+      <w:pPr>
+        <w:rPr>
+          <w:b/>
+          <w:bCs/>
+        </w:rPr>
+      </w:pPr>
+      <w:r>
+        <w:rPr>
+          <w:b/>
+          <w:bCs/>
+        </w:rPr>
+        <w:t>Part B: Theory Questions</w:t>
       </w:r>
     </w:p>
     <w:p>
-      <w:r>
-        <w:t>Example: Data ingested through Event Hubs was processed by Functions and stored in SQL DB. The App Service displayed processed results in real time.</w:t>
-      </w:r>
-    </w:p>
-    <w:p/>
-    <w:p>
-      <w:pPr>
-        <w:rPr>
-          <w:b/>
-          <w:bCs/>
-        </w:rPr>
-      </w:pPr>
-      <w:r>
-        <w:rPr>
-          <w:b/>
-          <w:bCs/>
-        </w:rPr>
-        <w:t>6. Testing and Performance Evaluation (9–10 marks)</w:t>
+      <w:pPr>
+        <w:rPr>
+          <w:b/>
+          <w:bCs/>
+        </w:rPr>
+      </w:pPr>
+      <w:r>
+        <w:rPr>
+          <w:b/>
+          <w:bCs/>
+        </w:rPr>
+        <w:t>a) Scaling Azure Applications vs IaaS-Based Applications</w:t>
       </w:r>
     </w:p>
     <w:p>
       <w:r>
-        <w:rPr>
-          <w:b/>
-          <w:bCs/>
-        </w:rPr>
-        <w:t>Description:</w:t>
-      </w:r>
-      <w:r>
-        <w:br/>
-        <w:t>Discuss how you simulated heavy loads or data streams. Include test results showing scaling activity and performance stability.</w:t>
+        <w:t>Azure services like App Service, Functions, SQL Database, and Event Hubs scale automatically through built-in features. You can increase or decrease resources without managing servers. In an IaaS setup, you must manually add or remove virtual machines, configure load balancers, and handle OS updates. Azure services focus on application performance, while IaaS scaling focuses on managing infrastructure resources.</w:t>
       </w:r>
     </w:p>
     <w:p>
-      <w:r>
-        <w:rPr>
-          <w:b/>
-          <w:bCs/>
-        </w:rPr>
-        <w:t>Include:</w:t>
+      <w:pPr>
+        <w:rPr>
+          <w:b/>
+          <w:bCs/>
+        </w:rPr>
+      </w:pPr>
+      <w:r>
+        <w:rPr>
+          <w:b/>
+          <w:bCs/>
+        </w:rPr>
+        <w:t>b) Platform-Level vs Infrastructure-Level Scaling</w:t>
       </w:r>
     </w:p>
     <w:p>
-      <w:pPr>
-        <w:numPr>
-          <w:ilvl w:val="0"/>
-          <w:numId w:val="13"/>
-        </w:numPr>
-      </w:pPr>
-      <w:r>
-        <w:t>Screenshot of Load Test Tool or Simulation</w:t>
-      </w:r>
-    </w:p>
-    <w:p>
-      <w:pPr>
-        <w:numPr>
-          <w:ilvl w:val="0"/>
-          <w:numId w:val="13"/>
-        </w:numPr>
-      </w:pPr>
-      <w:r>
-        <w:t>Screenshot of Scaling in Action</w:t>
-      </w:r>
-    </w:p>
-    <w:p>
-      <w:pPr>
-        <w:numPr>
-          <w:ilvl w:val="0"/>
-          <w:numId w:val="13"/>
-        </w:numPr>
-      </w:pPr>
-      <w:r>
-        <w:t>Screenshot of Monitoring Graphs</w:t>
-      </w:r>
-    </w:p>
-    <w:p>
-      <w:r>
-        <w:rPr>
-          <w:b/>
-          <w:bCs/>
-        </w:rPr>
-        <w:t>Notes:</w:t>
-      </w:r>
-    </w:p>
-    <w:p>
-      <w:r>
-        <w:t xml:space="preserve">Example: Load tests simulated 1000 requests per minute. Azure </w:t>
-      </w:r>
-      <w:proofErr w:type="spellStart"/>
-      <w:r>
-        <w:t>autoscale</w:t>
-      </w:r>
-      <w:proofErr w:type="spellEnd"/>
-      <w:r>
-        <w:t xml:space="preserve"> added two instances, maintaining sub-second response times.</w:t>
-      </w:r>
-    </w:p>
-    <w:p/>
-    <w:p>
-      <w:pPr>
-        <w:rPr>
-          <w:b/>
-          <w:bCs/>
-        </w:rPr>
-      </w:pPr>
-      <w:r>
-        <w:rPr>
-          <w:b/>
-          <w:bCs/>
-        </w:rPr>
-        <w:t>7. Documentation and Code Snippets (14–15 marks)</w:t>
-      </w:r>
-    </w:p>
-    <w:p>
-      <w:r>
-        <w:rPr>
-          <w:b/>
-          <w:bCs/>
-        </w:rPr>
-        <w:t>Description:</w:t>
+      <w:r>
+        <w:t>In platform-level scaling (PaaS), Azure handles most of the scaling work for you. The system automatically adds more instances when demand grows and reduces them when traffic decreases. This reduces maintenance and cost.</w:t>
       </w:r>
       <w:r>
         <w:br/>
-        <w:t>Provide a concise explanation of architecture decisions and implementation details. Include relevant code snippets or pseudocode for Functions, configuration files, or connection logic.</w:t>
-      </w:r>
-    </w:p>
-    <w:p>
-      <w:r>
-        <w:rPr>
-          <w:b/>
-          <w:bCs/>
-        </w:rPr>
-        <w:t>Include:</w:t>
-      </w:r>
-    </w:p>
-    <w:p>
-      <w:pPr>
-        <w:numPr>
-          <w:ilvl w:val="0"/>
-          <w:numId w:val="14"/>
-        </w:numPr>
-      </w:pPr>
-      <w:r>
-        <w:t>Code snippet screenshots</w:t>
-      </w:r>
-    </w:p>
-    <w:p>
-      <w:pPr>
-        <w:numPr>
-          <w:ilvl w:val="0"/>
-          <w:numId w:val="14"/>
-        </w:numPr>
-      </w:pPr>
-      <w:r>
-        <w:t>Explanation of configuration and deployment strategy</w:t>
-      </w:r>
-    </w:p>
-    <w:p>
-      <w:r>
-        <w:rPr>
-          <w:b/>
-          <w:bCs/>
-        </w:rPr>
-        <w:t>Notes:</w:t>
-      </w:r>
-    </w:p>
-    <w:p>
-      <w:r>
-        <w:t>Example: The Function app was deployed through GitHub Actions, ensuring automatic redeployment upon code push.</w:t>
-      </w:r>
-    </w:p>
-    <w:p/>
-    <w:p/>
-    <w:p/>
-    <w:p/>
-    <w:p/>
-    <w:p/>
-    <w:p>
-      <w:pPr>
-        <w:rPr>
-          <w:b/>
-          <w:bCs/>
-        </w:rPr>
-      </w:pPr>
-      <w:r>
-        <w:rPr>
-          <w:b/>
-          <w:bCs/>
-        </w:rPr>
-        <w:lastRenderedPageBreak/>
-        <w:t>B. THEORY SECTION (23–25 marks)</w:t>
-      </w:r>
-    </w:p>
-    <w:p>
-      <w:pPr>
-        <w:rPr>
-          <w:b/>
-          <w:bCs/>
-        </w:rPr>
-      </w:pPr>
-      <w:r>
-        <w:rPr>
-          <w:b/>
-          <w:bCs/>
-        </w:rPr>
-        <w:t>Difference Between Scaling Azure Applications and IaaS-Based Applications</w:t>
-      </w:r>
-    </w:p>
-    <w:p>
-      <w:pPr>
-        <w:rPr>
-          <w:b/>
-          <w:bCs/>
-        </w:rPr>
-      </w:pPr>
-      <w:r>
-        <w:rPr>
-          <w:b/>
-          <w:bCs/>
-        </w:rPr>
-        <w:t>a) Scaling Azure Applications vs. IaaS-Based Applications</w:t>
-      </w:r>
-    </w:p>
-    <w:p>
-      <w:r>
-        <w:t>Azure services like App Service, Functions, SQL Database, and Event Hubs scale automatically based on usage metrics. IaaS-based apps require manual scaling of VMs, load balancers, and OS management.</w:t>
-      </w:r>
-    </w:p>
-    <w:p>
-      <w:pPr>
-        <w:rPr>
-          <w:b/>
-          <w:bCs/>
-        </w:rPr>
-      </w:pPr>
-      <w:r>
-        <w:rPr>
-          <w:b/>
-          <w:bCs/>
-        </w:rPr>
-        <w:t>b) Platform-Level vs. Infrastructure-Level Scaling</w:t>
-      </w:r>
-    </w:p>
-    <w:p>
-      <w:pPr>
-        <w:numPr>
-          <w:ilvl w:val="0"/>
-          <w:numId w:val="15"/>
-        </w:numPr>
-      </w:pPr>
-      <w:r>
-        <w:rPr>
-          <w:b/>
-          <w:bCs/>
-        </w:rPr>
-        <w:t>Platform-Level (PaaS):</w:t>
-      </w:r>
-      <w:r>
-        <w:t xml:space="preserve"> Azure manages scaling and updates automatically.</w:t>
-      </w:r>
-    </w:p>
-    <w:p>
-      <w:pPr>
-        <w:numPr>
-          <w:ilvl w:val="0"/>
-          <w:numId w:val="15"/>
-        </w:numPr>
-      </w:pPr>
-      <w:r>
-        <w:rPr>
-          <w:b/>
-          <w:bCs/>
-        </w:rPr>
-        <w:t>Infrastructure-Level (IaaS):</w:t>
-      </w:r>
-      <w:r>
-        <w:t xml:space="preserve"> User manages VM scaling, OS patching, and configurations.</w:t>
+        <w:t>In infrastructure-level scaling (IaaS), you manage the servers yourself — deciding when to add or remove VMs and updating system configurations. It gives more control but also more responsibility and cost in management.</w:t>
+      </w:r>
+      <w:r>
+        <w:br/>
+        <w:t>Overall, platform-level scaling is easier, faster, and cheaper to maintain, while infrastructure-level scaling requires more setup but gives flexibility and control.</w:t>
       </w:r>
     </w:p>
     <w:p>
@@ -893,13 +771,12 @@
         <w:tblLook w:val="04A0" w:firstRow="1" w:lastRow="0" w:firstColumn="1" w:lastColumn="0" w:noHBand="0" w:noVBand="1"/>
       </w:tblPr>
       <w:tblGrid>
-        <w:gridCol w:w="1849"/>
-        <w:gridCol w:w="3059"/>
-        <w:gridCol w:w="2867"/>
+        <w:gridCol w:w="2036"/>
+        <w:gridCol w:w="4285"/>
+        <w:gridCol w:w="2795"/>
       </w:tblGrid>
       <w:tr>
         <w:trPr>
-          <w:tblHeader/>
           <w:tblCellSpacing w:w="15" w:type="dxa"/>
         </w:trPr>
         <w:tc>
@@ -920,7 +797,7 @@
                 <w:b/>
                 <w:bCs/>
               </w:rPr>
-              <w:t>Feature</w:t>
+              <w:t>Aspect</w:t>
             </w:r>
           </w:p>
         </w:tc>
@@ -942,7 +819,7 @@
                 <w:b/>
                 <w:bCs/>
               </w:rPr>
-              <w:t>Azure Applications (PaaS)</w:t>
+              <w:t>Azure Services (App Service, Functions, SQL DB, Event Hubs)</w:t>
             </w:r>
           </w:p>
         </w:tc>
@@ -964,7 +841,7 @@
                 <w:b/>
                 <w:bCs/>
               </w:rPr>
-              <w:t>IaaS Applications</w:t>
+              <w:t>Traditional IaaS Scaling</w:t>
             </w:r>
           </w:p>
         </w:tc>
@@ -985,7 +862,52 @@
                 <w:b/>
                 <w:bCs/>
               </w:rPr>
-              <w:t>Scaling Type</w:t>
+              <w:t>Type of Scaling</w:t>
+            </w:r>
+          </w:p>
+        </w:tc>
+        <w:tc>
+          <w:tcPr>
+            <w:tcW w:w="0" w:type="auto"/>
+            <w:vAlign w:val="center"/>
+            <w:hideMark/>
+          </w:tcPr>
+          <w:p>
+            <w:r>
+              <w:t>Platform-level (handled by Azure)</w:t>
+            </w:r>
+          </w:p>
+        </w:tc>
+        <w:tc>
+          <w:tcPr>
+            <w:tcW w:w="0" w:type="auto"/>
+            <w:vAlign w:val="center"/>
+            <w:hideMark/>
+          </w:tcPr>
+          <w:p>
+            <w:r>
+              <w:t>Infrastructure-level (handled by user)</w:t>
+            </w:r>
+          </w:p>
+        </w:tc>
+      </w:tr>
+      <w:tr>
+        <w:trPr>
+          <w:tblCellSpacing w:w="15" w:type="dxa"/>
+        </w:trPr>
+        <w:tc>
+          <w:tcPr>
+            <w:tcW w:w="0" w:type="auto"/>
+            <w:vAlign w:val="center"/>
+            <w:hideMark/>
+          </w:tcPr>
+          <w:p>
+            <w:r>
+              <w:rPr>
+                <w:b/>
+                <w:bCs/>
+              </w:rPr>
+              <w:t>Resource Management</w:t>
             </w:r>
           </w:p>
         </w:tc>
@@ -1030,7 +952,7 @@
                 <w:b/>
                 <w:bCs/>
               </w:rPr>
-              <w:t>Management</w:t>
+              <w:t>Configuration Effort</w:t>
             </w:r>
           </w:p>
         </w:tc>
@@ -1042,7 +964,7 @@
           </w:tcPr>
           <w:p>
             <w:r>
-              <w:t>Azure-managed</w:t>
+              <w:t>Low</w:t>
             </w:r>
           </w:p>
         </w:tc>
@@ -1054,97 +976,7 @@
           </w:tcPr>
           <w:p>
             <w:r>
-              <w:t>User-managed</w:t>
-            </w:r>
-          </w:p>
-        </w:tc>
-      </w:tr>
-      <w:tr>
-        <w:trPr>
-          <w:tblCellSpacing w:w="15" w:type="dxa"/>
-        </w:trPr>
-        <w:tc>
-          <w:tcPr>
-            <w:tcW w:w="0" w:type="auto"/>
-            <w:vAlign w:val="center"/>
-            <w:hideMark/>
-          </w:tcPr>
-          <w:p>
-            <w:r>
-              <w:rPr>
-                <w:b/>
-                <w:bCs/>
-              </w:rPr>
-              <w:t>Cost</w:t>
-            </w:r>
-          </w:p>
-        </w:tc>
-        <w:tc>
-          <w:tcPr>
-            <w:tcW w:w="0" w:type="auto"/>
-            <w:vAlign w:val="center"/>
-            <w:hideMark/>
-          </w:tcPr>
-          <w:p>
-            <w:r>
-              <w:t>Pay-as-you-go</w:t>
-            </w:r>
-          </w:p>
-        </w:tc>
-        <w:tc>
-          <w:tcPr>
-            <w:tcW w:w="0" w:type="auto"/>
-            <w:vAlign w:val="center"/>
-            <w:hideMark/>
-          </w:tcPr>
-          <w:p>
-            <w:r>
-              <w:t>Idle resources may cost more</w:t>
-            </w:r>
-          </w:p>
-        </w:tc>
-      </w:tr>
-      <w:tr>
-        <w:trPr>
-          <w:tblCellSpacing w:w="15" w:type="dxa"/>
-        </w:trPr>
-        <w:tc>
-          <w:tcPr>
-            <w:tcW w:w="0" w:type="auto"/>
-            <w:vAlign w:val="center"/>
-            <w:hideMark/>
-          </w:tcPr>
-          <w:p>
-            <w:r>
-              <w:rPr>
-                <w:b/>
-                <w:bCs/>
-              </w:rPr>
-              <w:t>Deployment</w:t>
-            </w:r>
-          </w:p>
-        </w:tc>
-        <w:tc>
-          <w:tcPr>
-            <w:tcW w:w="0" w:type="auto"/>
-            <w:vAlign w:val="center"/>
-            <w:hideMark/>
-          </w:tcPr>
-          <w:p>
-            <w:r>
-              <w:t>CI/CD pipelines</w:t>
-            </w:r>
-          </w:p>
-        </w:tc>
-        <w:tc>
-          <w:tcPr>
-            <w:tcW w:w="0" w:type="auto"/>
-            <w:vAlign w:val="center"/>
-            <w:hideMark/>
-          </w:tcPr>
-          <w:p>
-            <w:r>
-              <w:t>Manual provisioning</w:t>
+              <w:t>High</w:t>
             </w:r>
           </w:p>
         </w:tc>
@@ -1177,7 +1009,7 @@
           </w:tcPr>
           <w:p>
             <w:r>
-              <w:t>Automated</w:t>
+              <w:t>Managed by Azure</w:t>
             </w:r>
           </w:p>
         </w:tc>
@@ -1189,7 +1021,7 @@
           </w:tcPr>
           <w:p>
             <w:r>
-              <w:t>Manual updates</w:t>
+              <w:t>Managed by user</w:t>
             </w:r>
           </w:p>
         </w:tc>
@@ -1210,7 +1042,8 @@
                 <w:b/>
                 <w:bCs/>
               </w:rPr>
-              <w:t>Example Services</w:t>
+              <w:lastRenderedPageBreak/>
+              <w:t>Scalability Speed</w:t>
             </w:r>
           </w:p>
         </w:tc>
@@ -1222,7 +1055,7 @@
           </w:tcPr>
           <w:p>
             <w:r>
-              <w:t>App Service, Functions, SQL DB</w:t>
+              <w:t>Fast (automatic triggers)</w:t>
             </w:r>
           </w:p>
         </w:tc>
@@ -1234,18 +1067,157 @@
           </w:tcPr>
           <w:p>
             <w:r>
-              <w:t>Azure VMs</w:t>
+              <w:t>Slower (manual setup)</w:t>
+            </w:r>
+          </w:p>
+        </w:tc>
+      </w:tr>
+      <w:tr>
+        <w:trPr>
+          <w:tblCellSpacing w:w="15" w:type="dxa"/>
+        </w:trPr>
+        <w:tc>
+          <w:tcPr>
+            <w:tcW w:w="0" w:type="auto"/>
+            <w:vAlign w:val="center"/>
+            <w:hideMark/>
+          </w:tcPr>
+          <w:p>
+            <w:r>
+              <w:rPr>
+                <w:b/>
+                <w:bCs/>
+              </w:rPr>
+              <w:t>Cost Control</w:t>
+            </w:r>
+          </w:p>
+        </w:tc>
+        <w:tc>
+          <w:tcPr>
+            <w:tcW w:w="0" w:type="auto"/>
+            <w:vAlign w:val="center"/>
+            <w:hideMark/>
+          </w:tcPr>
+          <w:p>
+            <w:r>
+              <w:t>Pay only for usage</w:t>
+            </w:r>
+          </w:p>
+        </w:tc>
+        <w:tc>
+          <w:tcPr>
+            <w:tcW w:w="0" w:type="auto"/>
+            <w:vAlign w:val="center"/>
+            <w:hideMark/>
+          </w:tcPr>
+          <w:p>
+            <w:r>
+              <w:t>Pay for running VMs</w:t>
+            </w:r>
+          </w:p>
+        </w:tc>
+      </w:tr>
+      <w:tr>
+        <w:trPr>
+          <w:tblCellSpacing w:w="15" w:type="dxa"/>
+        </w:trPr>
+        <w:tc>
+          <w:tcPr>
+            <w:tcW w:w="0" w:type="auto"/>
+            <w:vAlign w:val="center"/>
+            <w:hideMark/>
+          </w:tcPr>
+          <w:p>
+            <w:r>
+              <w:rPr>
+                <w:b/>
+                <w:bCs/>
+              </w:rPr>
+              <w:t>Focus Area</w:t>
+            </w:r>
+          </w:p>
+        </w:tc>
+        <w:tc>
+          <w:tcPr>
+            <w:tcW w:w="0" w:type="auto"/>
+            <w:vAlign w:val="center"/>
+            <w:hideMark/>
+          </w:tcPr>
+          <w:p>
+            <w:r>
+              <w:t>Application and code</w:t>
+            </w:r>
+          </w:p>
+        </w:tc>
+        <w:tc>
+          <w:tcPr>
+            <w:tcW w:w="0" w:type="auto"/>
+            <w:vAlign w:val="center"/>
+            <w:hideMark/>
+          </w:tcPr>
+          <w:p>
+            <w:r>
+              <w:t>Servers and infrastructure</w:t>
+            </w:r>
+          </w:p>
+        </w:tc>
+      </w:tr>
+      <w:tr>
+        <w:trPr>
+          <w:tblCellSpacing w:w="15" w:type="dxa"/>
+        </w:trPr>
+        <w:tc>
+          <w:tcPr>
+            <w:tcW w:w="0" w:type="auto"/>
+            <w:vAlign w:val="center"/>
+            <w:hideMark/>
+          </w:tcPr>
+          <w:p>
+            <w:r>
+              <w:rPr>
+                <w:b/>
+                <w:bCs/>
+              </w:rPr>
+              <w:t>Ease of Deployment</w:t>
+            </w:r>
+          </w:p>
+        </w:tc>
+        <w:tc>
+          <w:tcPr>
+            <w:tcW w:w="0" w:type="auto"/>
+            <w:vAlign w:val="center"/>
+            <w:hideMark/>
+          </w:tcPr>
+          <w:p>
+            <w:r>
+              <w:t>Simple through Azure portal</w:t>
+            </w:r>
+          </w:p>
+        </w:tc>
+        <w:tc>
+          <w:tcPr>
+            <w:tcW w:w="0" w:type="auto"/>
+            <w:vAlign w:val="center"/>
+            <w:hideMark/>
+          </w:tcPr>
+          <w:p>
+            <w:r>
+              <w:t>Requires full VM configuration</w:t>
             </w:r>
           </w:p>
         </w:tc>
       </w:tr>
     </w:tbl>
+    <w:p/>
+    <w:p/>
+    <w:p/>
     <w:p>
-      <w:r>
-        <w:pict w14:anchorId="67F2EF65">
-          <v:rect id="_x0000_i1156" style="width:0;height:1.5pt" o:hralign="center" o:hrstd="t" o:hr="t" fillcolor="#a0a0a0" stroked="f"/>
-        </w:pict>
-      </w:r>
+      <w:pPr>
+        <w:rPr>
+          <w:b/>
+          <w:bCs/>
+        </w:rPr>
+      </w:pPr>
     </w:p>
     <w:p>
       <w:pPr>
@@ -1259,178 +1231,237 @@
           <w:b/>
           <w:bCs/>
         </w:rPr>
-        <w:t>C. SUBMISSION INSTRUCTIONS</w:t>
+        <w:t>Section C: Submission Details</w:t>
+      </w:r>
+      <w:r>
+        <w:rPr>
+          <w:b/>
+          <w:bCs/>
+        </w:rPr>
+        <w:t xml:space="preserve"> &amp; Test Section</w:t>
       </w:r>
     </w:p>
     <w:p>
       <w:r>
-        <w:t xml:space="preserve">You are required to submit a </w:t>
-      </w:r>
-      <w:r>
-        <w:rPr>
-          <w:b/>
-          <w:bCs/>
-        </w:rPr>
-        <w:t>single Microsoft Word document</w:t>
-      </w:r>
-      <w:r>
-        <w:t xml:space="preserve"> containing:</w:t>
+        <w:rPr>
+          <w:b/>
+          <w:bCs/>
+        </w:rPr>
+        <w:t>URL:</w:t>
+      </w:r>
+      <w:r>
+        <w:t xml:space="preserve"> </w:t>
+      </w:r>
+      <w:r>
+        <w:t>http://</w:t>
+      </w:r>
+      <w:r>
+        <w:t>st1012930</w:t>
+      </w:r>
+      <w:r>
+        <w:t>7-personal</w:t>
+      </w:r>
+      <w:r>
+        <w:t>.azurewebsites.net</w:t>
       </w:r>
     </w:p>
     <w:p>
       <w:pPr>
-        <w:numPr>
-          <w:ilvl w:val="0"/>
-          <w:numId w:val="16"/>
-        </w:numPr>
-      </w:pPr>
-      <w:r>
-        <w:rPr>
-          <w:b/>
-          <w:bCs/>
-        </w:rPr>
-        <w:t>Screenshots</w:t>
-      </w:r>
-      <w:r>
-        <w:t xml:space="preserve"> and </w:t>
-      </w:r>
-      <w:r>
-        <w:rPr>
-          <w:b/>
-          <w:bCs/>
-        </w:rPr>
-        <w:t>descriptions</w:t>
-      </w:r>
-      <w:r>
-        <w:t xml:space="preserve"> for all services (App Service, Functions, Event Hubs, SQL DB).</w:t>
-      </w:r>
-    </w:p>
-    <w:p>
-      <w:pPr>
-        <w:numPr>
-          <w:ilvl w:val="0"/>
-          <w:numId w:val="16"/>
-        </w:numPr>
-      </w:pPr>
-      <w:r>
-        <w:rPr>
-          <w:b/>
-          <w:bCs/>
-        </w:rPr>
-        <w:t>Written answers</w:t>
-      </w:r>
-      <w:r>
-        <w:t xml:space="preserve"> for all </w:t>
-      </w:r>
-      <w:r>
-        <w:rPr>
-          <w:b/>
-          <w:bCs/>
-        </w:rPr>
-        <w:t>Theory Questions (Section B)</w:t>
-      </w:r>
-      <w:r>
-        <w:t>.</w:t>
-      </w:r>
-    </w:p>
-    <w:p>
-      <w:pPr>
-        <w:numPr>
-          <w:ilvl w:val="0"/>
-          <w:numId w:val="16"/>
-        </w:numPr>
-      </w:pPr>
-      <w:r>
-        <w:rPr>
-          <w:b/>
-          <w:bCs/>
-        </w:rPr>
-        <w:t>Deployed App URL:</w:t>
-      </w:r>
-      <w:r>
-        <w:br/>
-        <w:t>Format: http://student_number.azurewebsites.net</w:t>
-      </w:r>
-      <w:r>
-        <w:br/>
-        <w:t>Example: http://ST10129307.azurewebsites.net</w:t>
-      </w:r>
-    </w:p>
-    <w:p>
-      <w:pPr>
-        <w:numPr>
-          <w:ilvl w:val="0"/>
-          <w:numId w:val="16"/>
-        </w:numPr>
-      </w:pPr>
-      <w:r>
-        <w:rPr>
-          <w:b/>
-          <w:bCs/>
-        </w:rPr>
-        <w:t>GitHub Repository Link:</w:t>
-      </w:r>
-      <w:r>
-        <w:br/>
-        <w:t xml:space="preserve">Example: </w:t>
-      </w:r>
-      <w:hyperlink r:id="rId5" w:history="1">
+        <w:rPr>
+          <w:b/>
+          <w:bCs/>
+        </w:rPr>
+      </w:pPr>
+      <w:r>
+        <w:rPr>
+          <w:b/>
+          <w:bCs/>
+        </w:rPr>
+        <w:t>Repository URL:</w:t>
+      </w:r>
+      <w:r>
+        <w:t xml:space="preserve"> </w:t>
+      </w:r>
+      <w:hyperlink r:id="rId12" w:history="1">
         <w:r>
           <w:rPr>
             <w:rStyle w:val="Hyperlink"/>
           </w:rPr>
-          <w:t>https://github.com/EliIze/CLDV7112wPracticum</w:t>
+          <w:t>https://github.com/eli-ize/ST10129307_CLDV7112W_Practicum</w:t>
         </w:r>
       </w:hyperlink>
+      <w:r>
+        <w:br/>
+      </w:r>
+      <w:r>
+        <w:br/>
+      </w:r>
+      <w:r>
+        <w:br/>
+      </w:r>
+      <w:r>
+        <w:rPr>
+          <w:b/>
+          <w:bCs/>
+        </w:rPr>
+        <w:drawing>
+          <wp:inline distT="0" distB="0" distL="0" distR="0" wp14:anchorId="5E37D7EA" wp14:editId="70A9241A">
+            <wp:extent cx="5731510" cy="3044825"/>
+            <wp:effectExtent l="0" t="0" r="0" b="0"/>
+            <wp:docPr id="1982102399" name="Picture 1" descr="A screenshot of a computer&#10;&#10;AI-generated content may be incorrect."/>
+            <wp:cNvGraphicFramePr>
+              <a:graphicFrameLocks xmlns:a="http://schemas.openxmlformats.org/drawingml/2006/main" noChangeAspect="1"/>
+            </wp:cNvGraphicFramePr>
+            <a:graphic xmlns:a="http://schemas.openxmlformats.org/drawingml/2006/main">
+              <a:graphicData uri="http://schemas.openxmlformats.org/drawingml/2006/picture">
+                <pic:pic xmlns:pic="http://schemas.openxmlformats.org/drawingml/2006/picture">
+                  <pic:nvPicPr>
+                    <pic:cNvPr id="1982102399" name="Picture 1" descr="A screenshot of a computer&#10;&#10;AI-generated content may be incorrect."/>
+                    <pic:cNvPicPr/>
+                  </pic:nvPicPr>
+                  <pic:blipFill>
+                    <a:blip r:embed="rId13"/>
+                    <a:stretch>
+                      <a:fillRect/>
+                    </a:stretch>
+                  </pic:blipFill>
+                  <pic:spPr>
+                    <a:xfrm>
+                      <a:off x="0" y="0"/>
+                      <a:ext cx="5731510" cy="3044825"/>
+                    </a:xfrm>
+                    <a:prstGeom prst="rect">
+                      <a:avLst/>
+                    </a:prstGeom>
+                  </pic:spPr>
+                </pic:pic>
+              </a:graphicData>
+            </a:graphic>
+          </wp:inline>
+        </w:drawing>
+      </w:r>
     </w:p>
     <w:p>
-      <w:pPr>
-        <w:numPr>
-          <w:ilvl w:val="0"/>
-          <w:numId w:val="16"/>
-        </w:numPr>
-      </w:pPr>
-      <w:r>
-        <w:t xml:space="preserve">Submit the document through the </w:t>
-      </w:r>
-      <w:r>
-        <w:rPr>
-          <w:b/>
-          <w:bCs/>
-        </w:rPr>
-        <w:t>LMS submission link</w:t>
-      </w:r>
-      <w:r>
-        <w:t xml:space="preserve"> for this module.</w:t>
+      <w:r>
+        <w:lastRenderedPageBreak/>
+        <w:drawing>
+          <wp:inline distT="0" distB="0" distL="0" distR="0" wp14:anchorId="650F11BF" wp14:editId="0D871E4A">
+            <wp:extent cx="5731510" cy="3044825"/>
+            <wp:effectExtent l="0" t="0" r="0" b="0"/>
+            <wp:docPr id="476371405" name="Picture 1"/>
+            <wp:cNvGraphicFramePr>
+              <a:graphicFrameLocks xmlns:a="http://schemas.openxmlformats.org/drawingml/2006/main" noChangeAspect="1"/>
+            </wp:cNvGraphicFramePr>
+            <a:graphic xmlns:a="http://schemas.openxmlformats.org/drawingml/2006/main">
+              <a:graphicData uri="http://schemas.openxmlformats.org/drawingml/2006/picture">
+                <pic:pic xmlns:pic="http://schemas.openxmlformats.org/drawingml/2006/picture">
+                  <pic:nvPicPr>
+                    <pic:cNvPr id="476371405" name=""/>
+                    <pic:cNvPicPr/>
+                  </pic:nvPicPr>
+                  <pic:blipFill>
+                    <a:blip r:embed="rId14"/>
+                    <a:stretch>
+                      <a:fillRect/>
+                    </a:stretch>
+                  </pic:blipFill>
+                  <pic:spPr>
+                    <a:xfrm>
+                      <a:off x="0" y="0"/>
+                      <a:ext cx="5731510" cy="3044825"/>
+                    </a:xfrm>
+                    <a:prstGeom prst="rect">
+                      <a:avLst/>
+                    </a:prstGeom>
+                  </pic:spPr>
+                </pic:pic>
+              </a:graphicData>
+            </a:graphic>
+          </wp:inline>
+        </w:drawing>
+      </w:r>
+      <w:r>
+        <w:br/>
+      </w:r>
+      <w:r>
+        <w:drawing>
+          <wp:inline distT="0" distB="0" distL="0" distR="0" wp14:anchorId="0BE3EDB4" wp14:editId="2FE29E4C">
+            <wp:extent cx="5731510" cy="3044825"/>
+            <wp:effectExtent l="0" t="0" r="0" b="0"/>
+            <wp:docPr id="705946297" name="Picture 1" descr="A screenshot of a computer&#10;&#10;AI-generated content may be incorrect."/>
+            <wp:cNvGraphicFramePr>
+              <a:graphicFrameLocks xmlns:a="http://schemas.openxmlformats.org/drawingml/2006/main" noChangeAspect="1"/>
+            </wp:cNvGraphicFramePr>
+            <a:graphic xmlns:a="http://schemas.openxmlformats.org/drawingml/2006/main">
+              <a:graphicData uri="http://schemas.openxmlformats.org/drawingml/2006/picture">
+                <pic:pic xmlns:pic="http://schemas.openxmlformats.org/drawingml/2006/picture">
+                  <pic:nvPicPr>
+                    <pic:cNvPr id="705946297" name="Picture 1" descr="A screenshot of a computer&#10;&#10;AI-generated content may be incorrect."/>
+                    <pic:cNvPicPr/>
+                  </pic:nvPicPr>
+                  <pic:blipFill>
+                    <a:blip r:embed="rId15"/>
+                    <a:stretch>
+                      <a:fillRect/>
+                    </a:stretch>
+                  </pic:blipFill>
+                  <pic:spPr>
+                    <a:xfrm>
+                      <a:off x="0" y="0"/>
+                      <a:ext cx="5731510" cy="3044825"/>
+                    </a:xfrm>
+                    <a:prstGeom prst="rect">
+                      <a:avLst/>
+                    </a:prstGeom>
+                  </pic:spPr>
+                </pic:pic>
+              </a:graphicData>
+            </a:graphic>
+          </wp:inline>
+        </w:drawing>
+      </w:r>
+      <w:r>
+        <w:br/>
+      </w:r>
+      <w:r>
+        <w:lastRenderedPageBreak/>
+        <w:drawing>
+          <wp:inline distT="0" distB="0" distL="0" distR="0" wp14:anchorId="4092635E" wp14:editId="6C062852">
+            <wp:extent cx="5731510" cy="3044825"/>
+            <wp:effectExtent l="0" t="0" r="0" b="0"/>
+            <wp:docPr id="1596800349" name="Picture 1" descr="A screenshot of a computer program&#10;&#10;AI-generated content may be incorrect."/>
+            <wp:cNvGraphicFramePr>
+              <a:graphicFrameLocks xmlns:a="http://schemas.openxmlformats.org/drawingml/2006/main" noChangeAspect="1"/>
+            </wp:cNvGraphicFramePr>
+            <a:graphic xmlns:a="http://schemas.openxmlformats.org/drawingml/2006/main">
+              <a:graphicData uri="http://schemas.openxmlformats.org/drawingml/2006/picture">
+                <pic:pic xmlns:pic="http://schemas.openxmlformats.org/drawingml/2006/picture">
+                  <pic:nvPicPr>
+                    <pic:cNvPr id="1596800349" name="Picture 1" descr="A screenshot of a computer program&#10;&#10;AI-generated content may be incorrect."/>
+                    <pic:cNvPicPr/>
+                  </pic:nvPicPr>
+                  <pic:blipFill>
+                    <a:blip r:embed="rId16"/>
+                    <a:stretch>
+                      <a:fillRect/>
+                    </a:stretch>
+                  </pic:blipFill>
+                  <pic:spPr>
+                    <a:xfrm>
+                      <a:off x="0" y="0"/>
+                      <a:ext cx="5731510" cy="3044825"/>
+                    </a:xfrm>
+                    <a:prstGeom prst="rect">
+                      <a:avLst/>
+                    </a:prstGeom>
+                  </pic:spPr>
+                </pic:pic>
+              </a:graphicData>
+            </a:graphic>
+          </wp:inline>
+        </w:drawing>
       </w:r>
     </w:p>
-    <w:p>
-      <w:r>
-        <w:pict w14:anchorId="6DD6E063">
-          <v:rect id="_x0000_i1157" style="width:0;height:1.5pt" o:hralign="center" o:hrstd="t" o:hr="t" fillcolor="#a0a0a0" stroked="f"/>
-        </w:pict>
-      </w:r>
-    </w:p>
-    <w:p>
-      <w:r>
-        <w:rPr>
-          <w:b/>
-          <w:bCs/>
-        </w:rPr>
-        <w:t>© The Independent Institute of Education (Pty) Ltd 2025</w:t>
-      </w:r>
-      <w:r>
-        <w:br/>
-      </w:r>
-      <w:r>
-        <w:rPr>
-          <w:b/>
-          <w:bCs/>
-        </w:rPr>
-        <w:t>Page 8 of 8</w:t>
-      </w:r>
-    </w:p>
-    <w:p/>
     <w:sectPr>
       <w:pgSz w:w="11906" w:h="16838"/>
       <w:pgMar w:top="1440" w:right="1440" w:bottom="1440" w:left="1440" w:header="708" w:footer="708" w:gutter="0"/>

</xml_diff>

<commit_message>
Organize UI framework guides into design-guides folder
- Moved all framework guides to design-guides/ directory
- Created comprehensive README.md with framework selection tips
- Organized guides: Material Design, Shadcn/ui+Tailwind, Pure Tailwind, Ant Design
- Added decision matrix and usage recommendations
- Improved project structure and maintainability
</commit_message>
<xml_diff>
--- a/ST10129307_CLDV7112w_Practicum.docx
+++ b/ST10129307_CLDV7112w_Practicum.docx
@@ -187,7 +187,19 @@
           <w:rPr>
             <w:rStyle w:val="Hyperlink"/>
           </w:rPr>
-          <w:t>.azurewebsites.net</w:t>
+          <w:t>.azureweb</w:t>
+        </w:r>
+        <w:r>
+          <w:rPr>
+            <w:rStyle w:val="Hyperlink"/>
+          </w:rPr>
+          <w:t>s</w:t>
+        </w:r>
+        <w:r>
+          <w:rPr>
+            <w:rStyle w:val="Hyperlink"/>
+          </w:rPr>
+          <w:t>ites.net</w:t>
         </w:r>
       </w:hyperlink>
       <w:r>
@@ -201,7 +213,18 @@
         <w:t>Repository URL:</w:t>
       </w:r>
       <w:r>
-        <w:t xml:space="preserve"> https://github.com/eli-ize/ST10129307_CLDV7112W_Practicum</w:t>
+        <w:t xml:space="preserve"> </w:t>
+      </w:r>
+      <w:hyperlink r:id="rId6" w:history="1">
+        <w:r>
+          <w:rPr>
+            <w:rStyle w:val="Hyperlink"/>
+          </w:rPr>
+          <w:t>https://github.com/eli-ize/ST10129307_CLDV7112W_Practicum</w:t>
+        </w:r>
+      </w:hyperlink>
+      <w:r>
+        <w:br/>
       </w:r>
     </w:p>
     <w:p>
@@ -219,65 +242,6 @@
                 <pic:pic xmlns:pic="http://schemas.openxmlformats.org/drawingml/2006/picture">
                   <pic:nvPicPr>
                     <pic:cNvPr id="430951728" name=""/>
-                    <pic:cNvPicPr/>
-                  </pic:nvPicPr>
-                  <pic:blipFill>
-                    <a:blip r:embed="rId6"/>
-                    <a:stretch>
-                      <a:fillRect/>
-                    </a:stretch>
-                  </pic:blipFill>
-                  <pic:spPr>
-                    <a:xfrm>
-                      <a:off x="0" y="0"/>
-                      <a:ext cx="5731510" cy="3044825"/>
-                    </a:xfrm>
-                    <a:prstGeom prst="rect">
-                      <a:avLst/>
-                    </a:prstGeom>
-                  </pic:spPr>
-                </pic:pic>
-              </a:graphicData>
-            </a:graphic>
-          </wp:inline>
-        </w:drawing>
-      </w:r>
-    </w:p>
-    <w:p/>
-    <w:p>
-      <w:pPr>
-        <w:rPr>
-          <w:b/>
-          <w:bCs/>
-        </w:rPr>
-      </w:pPr>
-    </w:p>
-    <w:p>
-      <w:pPr>
-        <w:rPr>
-          <w:b/>
-          <w:bCs/>
-        </w:rPr>
-      </w:pPr>
-      <w:r>
-        <w:rPr>
-          <w:b/>
-          <w:bCs/>
-        </w:rPr>
-        <w:lastRenderedPageBreak/>
-        <w:drawing>
-          <wp:inline distT="0" distB="0" distL="0" distR="0" wp14:anchorId="506DFB76" wp14:editId="31EA7ECD">
-            <wp:extent cx="5731510" cy="3044825"/>
-            <wp:effectExtent l="0" t="0" r="0" b="0"/>
-            <wp:docPr id="279247496" name="Picture 1" descr="A screenshot of a computer&#10;&#10;AI-generated content may be incorrect."/>
-            <wp:cNvGraphicFramePr>
-              <a:graphicFrameLocks xmlns:a="http://schemas.openxmlformats.org/drawingml/2006/main" noChangeAspect="1"/>
-            </wp:cNvGraphicFramePr>
-            <a:graphic xmlns:a="http://schemas.openxmlformats.org/drawingml/2006/main">
-              <a:graphicData uri="http://schemas.openxmlformats.org/drawingml/2006/picture">
-                <pic:pic xmlns:pic="http://schemas.openxmlformats.org/drawingml/2006/picture">
-                  <pic:nvPicPr>
-                    <pic:cNvPr id="279247496" name="Picture 1" descr="A screenshot of a computer&#10;&#10;AI-generated content may be incorrect."/>
                     <pic:cNvPicPr/>
                   </pic:nvPicPr>
                   <pic:blipFill>
@@ -302,6 +266,7 @@
         </w:drawing>
       </w:r>
     </w:p>
+    <w:p/>
     <w:p>
       <w:pPr>
         <w:rPr>
@@ -317,34 +282,17 @@
           <w:bCs/>
         </w:rPr>
       </w:pPr>
-    </w:p>
-    <w:p>
-      <w:pPr>
-        <w:rPr>
-          <w:b/>
-          <w:bCs/>
-        </w:rPr>
-      </w:pPr>
-      <w:r>
-        <w:rPr>
-          <w:b/>
-          <w:bCs/>
-        </w:rPr>
-        <w:t>1. Azure App Service</w:t>
-      </w:r>
-    </w:p>
-    <w:p>
-      <w:r>
-        <w:rPr>
-          <w:rFonts w:ascii="Segoe UI Emoji" w:hAnsi="Segoe UI Emoji" w:cs="Segoe UI Emoji"/>
-          <w:b/>
-          <w:bCs/>
-        </w:rPr>
+      <w:r>
+        <w:rPr>
+          <w:b/>
+          <w:bCs/>
+        </w:rPr>
+        <w:lastRenderedPageBreak/>
         <w:drawing>
-          <wp:inline distT="0" distB="0" distL="0" distR="0" wp14:anchorId="45B761F6" wp14:editId="274B8F99">
+          <wp:inline distT="0" distB="0" distL="0" distR="0" wp14:anchorId="506DFB76" wp14:editId="31EA7ECD">
             <wp:extent cx="5731510" cy="3044825"/>
             <wp:effectExtent l="0" t="0" r="0" b="0"/>
-            <wp:docPr id="34480145" name="Picture 1" descr="A screenshot of a computer&#10;&#10;AI-generated content may be incorrect."/>
+            <wp:docPr id="279247496" name="Picture 1" descr="A screenshot of a computer&#10;&#10;AI-generated content may be incorrect."/>
             <wp:cNvGraphicFramePr>
               <a:graphicFrameLocks xmlns:a="http://schemas.openxmlformats.org/drawingml/2006/main" noChangeAspect="1"/>
             </wp:cNvGraphicFramePr>
@@ -352,7 +300,7 @@
               <a:graphicData uri="http://schemas.openxmlformats.org/drawingml/2006/picture">
                 <pic:pic xmlns:pic="http://schemas.openxmlformats.org/drawingml/2006/picture">
                   <pic:nvPicPr>
-                    <pic:cNvPr id="34480145" name="Picture 1" descr="A screenshot of a computer&#10;&#10;AI-generated content may be incorrect."/>
+                    <pic:cNvPr id="279247496" name="Picture 1" descr="A screenshot of a computer&#10;&#10;AI-generated content may be incorrect."/>
                     <pic:cNvPicPr/>
                   </pic:nvPicPr>
                   <pic:blipFill>
@@ -376,14 +324,14 @@
           </wp:inline>
         </w:drawing>
       </w:r>
-      <w:r>
-        <w:t>The Azure App Service hosts the web application and provides automatic scaling based on demand. The app was deployed through the Azure portal using a standard B1 pricing plan. Auto-scaling was configured to add instances when CPU usage exceeded 70% and reduce instances during low usage. This ensures consistent performance under variable workloads.</w:t>
-      </w:r>
     </w:p>
     <w:p>
-      <w:r>
-        <w:t>Performance: During tests, the App Service automatically scaled to multiple instances when multiple users accessed the web app simultaneously. Response time remained below 1 second even under simulated heavy traffic. CPU and memory usage were balanced efficiently across instances.</w:t>
-      </w:r>
+      <w:pPr>
+        <w:rPr>
+          <w:b/>
+          <w:bCs/>
+        </w:rPr>
+      </w:pPr>
     </w:p>
     <w:p>
       <w:pPr>
@@ -392,16 +340,6 @@
           <w:bCs/>
         </w:rPr>
       </w:pPr>
-      <w:r>
-        <w:rPr>
-          <w:b/>
-          <w:bCs/>
-        </w:rPr>
-        <w:lastRenderedPageBreak/>
-        <w:pict w14:anchorId="08C449E9">
-          <v:rect id="_x0000_i1101" style="width:0;height:1.5pt" o:hralign="center" o:hrstd="t" o:hr="t" fillcolor="#a0a0a0" stroked="f"/>
-        </w:pict>
-      </w:r>
     </w:p>
     <w:p>
       <w:pPr>
@@ -415,7 +353,7 @@
           <w:b/>
           <w:bCs/>
         </w:rPr>
-        <w:t>2. Azure Functions</w:t>
+        <w:t>1. Azure App Service</w:t>
       </w:r>
     </w:p>
     <w:p>
@@ -426,10 +364,10 @@
           <w:bCs/>
         </w:rPr>
         <w:drawing>
-          <wp:inline distT="0" distB="0" distL="0" distR="0" wp14:anchorId="6BEBD5B4" wp14:editId="44B0E828">
+          <wp:inline distT="0" distB="0" distL="0" distR="0" wp14:anchorId="45B761F6" wp14:editId="274B8F99">
             <wp:extent cx="5731510" cy="3044825"/>
             <wp:effectExtent l="0" t="0" r="0" b="0"/>
-            <wp:docPr id="524228851" name="Picture 1"/>
+            <wp:docPr id="34480145" name="Picture 1" descr="A screenshot of a computer&#10;&#10;AI-generated content may be incorrect."/>
             <wp:cNvGraphicFramePr>
               <a:graphicFrameLocks xmlns:a="http://schemas.openxmlformats.org/drawingml/2006/main" noChangeAspect="1"/>
             </wp:cNvGraphicFramePr>
@@ -437,7 +375,7 @@
               <a:graphicData uri="http://schemas.openxmlformats.org/drawingml/2006/picture">
                 <pic:pic xmlns:pic="http://schemas.openxmlformats.org/drawingml/2006/picture">
                   <pic:nvPicPr>
-                    <pic:cNvPr id="524228851" name=""/>
+                    <pic:cNvPr id="34480145" name="Picture 1" descr="A screenshot of a computer&#10;&#10;AI-generated content may be incorrect."/>
                     <pic:cNvPicPr/>
                   </pic:nvPicPr>
                   <pic:blipFill>
@@ -462,20 +400,12 @@
         </w:drawing>
       </w:r>
       <w:r>
-        <w:t>Azure Functions were used to handle background processes such as data ingestion and event-based triggers. The function app was configured to scale automatically based on the number of incoming requests. A consumption plan was used, meaning resources only scale up when the function is triggered.</w:t>
+        <w:t>The Azure App Service hosts the web application and provides automatic scaling based on demand. The app was deployed through the Azure portal using a standard B1 pricing plan. Auto-scaling was configured to add instances when CPU usage exceeded 70% and reduce instances during low usage. This ensures consistent performance under variable workloads.</w:t>
       </w:r>
     </w:p>
     <w:p>
       <w:r>
-        <w:t xml:space="preserve">Performance: Function execution time averaged 200–300 </w:t>
-      </w:r>
-      <w:proofErr w:type="spellStart"/>
-      <w:r>
-        <w:t>ms</w:t>
-      </w:r>
-      <w:proofErr w:type="spellEnd"/>
-      <w:r>
-        <w:t>, and scaling occurred instantly when multiple requests were sent simultaneously. The serverless model ensured cost efficiency by charging only for runtime, not idle time.</w:t>
+        <w:t>Performance: During tests, the App Service automatically scaled to multiple instances when multiple users accessed the web app simultaneously. Response time remained below 1 second even under simulated heavy traffic. CPU and memory usage were balanced efficiently across instances.</w:t>
       </w:r>
     </w:p>
     <w:p>
@@ -485,6 +415,16 @@
           <w:bCs/>
         </w:rPr>
       </w:pPr>
+      <w:r>
+        <w:rPr>
+          <w:b/>
+          <w:bCs/>
+        </w:rPr>
+        <w:lastRenderedPageBreak/>
+        <w:pict w14:anchorId="08C449E9">
+          <v:rect id="_x0000_i1101" style="width:0;height:1.5pt" o:hralign="center" o:hrstd="t" o:hr="t" fillcolor="#a0a0a0" stroked="f"/>
+        </w:pict>
+      </w:r>
     </w:p>
     <w:p>
       <w:pPr>
@@ -498,7 +438,7 @@
           <w:b/>
           <w:bCs/>
         </w:rPr>
-        <w:t>3. Azure Event Hubs</w:t>
+        <w:t>2. Azure Functions</w:t>
       </w:r>
     </w:p>
     <w:p>
@@ -508,12 +448,11 @@
           <w:b/>
           <w:bCs/>
         </w:rPr>
-        <w:lastRenderedPageBreak/>
         <w:drawing>
-          <wp:inline distT="0" distB="0" distL="0" distR="0" wp14:anchorId="4FD752C7" wp14:editId="7603A238">
+          <wp:inline distT="0" distB="0" distL="0" distR="0" wp14:anchorId="6BEBD5B4" wp14:editId="44B0E828">
             <wp:extent cx="5731510" cy="3044825"/>
             <wp:effectExtent l="0" t="0" r="0" b="0"/>
-            <wp:docPr id="397562648" name="Picture 1" descr="A computer screen shot of a computer screen&#10;&#10;AI-generated content may be incorrect."/>
+            <wp:docPr id="524228851" name="Picture 1"/>
             <wp:cNvGraphicFramePr>
               <a:graphicFrameLocks xmlns:a="http://schemas.openxmlformats.org/drawingml/2006/main" noChangeAspect="1"/>
             </wp:cNvGraphicFramePr>
@@ -521,7 +460,7 @@
               <a:graphicData uri="http://schemas.openxmlformats.org/drawingml/2006/picture">
                 <pic:pic xmlns:pic="http://schemas.openxmlformats.org/drawingml/2006/picture">
                   <pic:nvPicPr>
-                    <pic:cNvPr id="397562648" name="Picture 1" descr="A computer screen shot of a computer screen&#10;&#10;AI-generated content may be incorrect."/>
+                    <pic:cNvPr id="524228851" name=""/>
                     <pic:cNvPicPr/>
                   </pic:nvPicPr>
                   <pic:blipFill>
@@ -546,6 +485,90 @@
         </w:drawing>
       </w:r>
       <w:r>
+        <w:t>Azure Functions were used to handle background processes such as data ingestion and event-based triggers. The function app was configured to scale automatically based on the number of incoming requests. A consumption plan was used, meaning resources only scale up when the function is triggered.</w:t>
+      </w:r>
+    </w:p>
+    <w:p>
+      <w:r>
+        <w:t xml:space="preserve">Performance: Function execution time averaged 200–300 </w:t>
+      </w:r>
+      <w:proofErr w:type="spellStart"/>
+      <w:r>
+        <w:t>ms</w:t>
+      </w:r>
+      <w:proofErr w:type="spellEnd"/>
+      <w:r>
+        <w:t>, and scaling occurred instantly when multiple requests were sent simultaneously. The serverless model ensured cost efficiency by charging only for runtime, not idle time.</w:t>
+      </w:r>
+    </w:p>
+    <w:p>
+      <w:pPr>
+        <w:rPr>
+          <w:b/>
+          <w:bCs/>
+        </w:rPr>
+      </w:pPr>
+    </w:p>
+    <w:p>
+      <w:pPr>
+        <w:rPr>
+          <w:b/>
+          <w:bCs/>
+        </w:rPr>
+      </w:pPr>
+      <w:r>
+        <w:rPr>
+          <w:b/>
+          <w:bCs/>
+        </w:rPr>
+        <w:t>3. Azure Event Hubs</w:t>
+      </w:r>
+    </w:p>
+    <w:p>
+      <w:r>
+        <w:rPr>
+          <w:rFonts w:ascii="Segoe UI Emoji" w:hAnsi="Segoe UI Emoji" w:cs="Segoe UI Emoji"/>
+          <w:b/>
+          <w:bCs/>
+        </w:rPr>
+        <w:lastRenderedPageBreak/>
+        <w:drawing>
+          <wp:inline distT="0" distB="0" distL="0" distR="0" wp14:anchorId="4FD752C7" wp14:editId="7603A238">
+            <wp:extent cx="5731510" cy="3044825"/>
+            <wp:effectExtent l="0" t="0" r="0" b="0"/>
+            <wp:docPr id="397562648" name="Picture 1" descr="A computer screen shot of a computer screen&#10;&#10;AI-generated content may be incorrect."/>
+            <wp:cNvGraphicFramePr>
+              <a:graphicFrameLocks xmlns:a="http://schemas.openxmlformats.org/drawingml/2006/main" noChangeAspect="1"/>
+            </wp:cNvGraphicFramePr>
+            <a:graphic xmlns:a="http://schemas.openxmlformats.org/drawingml/2006/main">
+              <a:graphicData uri="http://schemas.openxmlformats.org/drawingml/2006/picture">
+                <pic:pic xmlns:pic="http://schemas.openxmlformats.org/drawingml/2006/picture">
+                  <pic:nvPicPr>
+                    <pic:cNvPr id="397562648" name="Picture 1" descr="A computer screen shot of a computer screen&#10;&#10;AI-generated content may be incorrect."/>
+                    <pic:cNvPicPr/>
+                  </pic:nvPicPr>
+                  <pic:blipFill>
+                    <a:blip r:embed="rId11"/>
+                    <a:stretch>
+                      <a:fillRect/>
+                    </a:stretch>
+                  </pic:blipFill>
+                  <pic:spPr>
+                    <a:xfrm>
+                      <a:off x="0" y="0"/>
+                      <a:ext cx="5731510" cy="3044825"/>
+                    </a:xfrm>
+                    <a:prstGeom prst="rect">
+                      <a:avLst/>
+                    </a:prstGeom>
+                  </pic:spPr>
+                </pic:pic>
+              </a:graphicData>
+            </a:graphic>
+          </wp:inline>
+        </w:drawing>
+      </w:r>
+      <w:r>
         <w:t>Azure Event Hubs was used to stream incoming event data to the system. It supports high-throughput data ingestion and automatically scales across partitions based on event load. During implementation, the Event Hub namespace was configured with one throughput unit (TU), which can handle up to 1 MB/s ingress and 2 MB/s egress.</w:t>
       </w:r>
     </w:p>
@@ -600,7 +623,7 @@
                     <pic:cNvPicPr/>
                   </pic:nvPicPr>
                   <pic:blipFill>
-                    <a:blip r:embed="rId11"/>
+                    <a:blip r:embed="rId12"/>
                     <a:stretch>
                       <a:fillRect/>
                     </a:stretch>
@@ -1282,7 +1305,7 @@
       <w:r>
         <w:t xml:space="preserve"> </w:t>
       </w:r>
-      <w:hyperlink r:id="rId12" w:history="1">
+      <w:hyperlink r:id="rId13" w:history="1">
         <w:r>
           <w:rPr>
             <w:rStyle w:val="Hyperlink"/>
@@ -1317,46 +1340,6 @@
                 <pic:pic xmlns:pic="http://schemas.openxmlformats.org/drawingml/2006/picture">
                   <pic:nvPicPr>
                     <pic:cNvPr id="1982102399" name="Picture 1" descr="A screenshot of a computer&#10;&#10;AI-generated content may be incorrect."/>
-                    <pic:cNvPicPr/>
-                  </pic:nvPicPr>
-                  <pic:blipFill>
-                    <a:blip r:embed="rId13"/>
-                    <a:stretch>
-                      <a:fillRect/>
-                    </a:stretch>
-                  </pic:blipFill>
-                  <pic:spPr>
-                    <a:xfrm>
-                      <a:off x="0" y="0"/>
-                      <a:ext cx="5731510" cy="3044825"/>
-                    </a:xfrm>
-                    <a:prstGeom prst="rect">
-                      <a:avLst/>
-                    </a:prstGeom>
-                  </pic:spPr>
-                </pic:pic>
-              </a:graphicData>
-            </a:graphic>
-          </wp:inline>
-        </w:drawing>
-      </w:r>
-    </w:p>
-    <w:p>
-      <w:r>
-        <w:lastRenderedPageBreak/>
-        <w:drawing>
-          <wp:inline distT="0" distB="0" distL="0" distR="0" wp14:anchorId="650F11BF" wp14:editId="0D871E4A">
-            <wp:extent cx="5731510" cy="3044825"/>
-            <wp:effectExtent l="0" t="0" r="0" b="0"/>
-            <wp:docPr id="476371405" name="Picture 1"/>
-            <wp:cNvGraphicFramePr>
-              <a:graphicFrameLocks xmlns:a="http://schemas.openxmlformats.org/drawingml/2006/main" noChangeAspect="1"/>
-            </wp:cNvGraphicFramePr>
-            <a:graphic xmlns:a="http://schemas.openxmlformats.org/drawingml/2006/main">
-              <a:graphicData uri="http://schemas.openxmlformats.org/drawingml/2006/picture">
-                <pic:pic xmlns:pic="http://schemas.openxmlformats.org/drawingml/2006/picture">
-                  <pic:nvPicPr>
-                    <pic:cNvPr id="476371405" name=""/>
                     <pic:cNvPicPr/>
                   </pic:nvPicPr>
                   <pic:blipFill>
@@ -1380,15 +1363,15 @@
           </wp:inline>
         </w:drawing>
       </w:r>
-      <w:r>
-        <w:br/>
-      </w:r>
-      <w:r>
+    </w:p>
+    <w:p>
+      <w:r>
+        <w:lastRenderedPageBreak/>
         <w:drawing>
-          <wp:inline distT="0" distB="0" distL="0" distR="0" wp14:anchorId="0BE3EDB4" wp14:editId="2FE29E4C">
+          <wp:inline distT="0" distB="0" distL="0" distR="0" wp14:anchorId="650F11BF" wp14:editId="0D871E4A">
             <wp:extent cx="5731510" cy="3044825"/>
             <wp:effectExtent l="0" t="0" r="0" b="0"/>
-            <wp:docPr id="705946297" name="Picture 1" descr="A screenshot of a computer&#10;&#10;AI-generated content may be incorrect."/>
+            <wp:docPr id="476371405" name="Picture 1"/>
             <wp:cNvGraphicFramePr>
               <a:graphicFrameLocks xmlns:a="http://schemas.openxmlformats.org/drawingml/2006/main" noChangeAspect="1"/>
             </wp:cNvGraphicFramePr>
@@ -1396,7 +1379,7 @@
               <a:graphicData uri="http://schemas.openxmlformats.org/drawingml/2006/picture">
                 <pic:pic xmlns:pic="http://schemas.openxmlformats.org/drawingml/2006/picture">
                   <pic:nvPicPr>
-                    <pic:cNvPr id="705946297" name="Picture 1" descr="A screenshot of a computer&#10;&#10;AI-generated content may be incorrect."/>
+                    <pic:cNvPr id="476371405" name=""/>
                     <pic:cNvPicPr/>
                   </pic:nvPicPr>
                   <pic:blipFill>
@@ -1424,6 +1407,46 @@
         <w:br/>
       </w:r>
       <w:r>
+        <w:drawing>
+          <wp:inline distT="0" distB="0" distL="0" distR="0" wp14:anchorId="0BE3EDB4" wp14:editId="2FE29E4C">
+            <wp:extent cx="5731510" cy="3044825"/>
+            <wp:effectExtent l="0" t="0" r="0" b="0"/>
+            <wp:docPr id="705946297" name="Picture 1" descr="A screenshot of a computer&#10;&#10;AI-generated content may be incorrect."/>
+            <wp:cNvGraphicFramePr>
+              <a:graphicFrameLocks xmlns:a="http://schemas.openxmlformats.org/drawingml/2006/main" noChangeAspect="1"/>
+            </wp:cNvGraphicFramePr>
+            <a:graphic xmlns:a="http://schemas.openxmlformats.org/drawingml/2006/main">
+              <a:graphicData uri="http://schemas.openxmlformats.org/drawingml/2006/picture">
+                <pic:pic xmlns:pic="http://schemas.openxmlformats.org/drawingml/2006/picture">
+                  <pic:nvPicPr>
+                    <pic:cNvPr id="705946297" name="Picture 1" descr="A screenshot of a computer&#10;&#10;AI-generated content may be incorrect."/>
+                    <pic:cNvPicPr/>
+                  </pic:nvPicPr>
+                  <pic:blipFill>
+                    <a:blip r:embed="rId16"/>
+                    <a:stretch>
+                      <a:fillRect/>
+                    </a:stretch>
+                  </pic:blipFill>
+                  <pic:spPr>
+                    <a:xfrm>
+                      <a:off x="0" y="0"/>
+                      <a:ext cx="5731510" cy="3044825"/>
+                    </a:xfrm>
+                    <a:prstGeom prst="rect">
+                      <a:avLst/>
+                    </a:prstGeom>
+                  </pic:spPr>
+                </pic:pic>
+              </a:graphicData>
+            </a:graphic>
+          </wp:inline>
+        </w:drawing>
+      </w:r>
+      <w:r>
+        <w:br/>
+      </w:r>
+      <w:r>
         <w:lastRenderedPageBreak/>
         <w:drawing>
           <wp:inline distT="0" distB="0" distL="0" distR="0" wp14:anchorId="4092635E" wp14:editId="6C062852">
@@ -1441,7 +1464,7 @@
                     <pic:cNvPicPr/>
                   </pic:nvPicPr>
                   <pic:blipFill>
-                    <a:blip r:embed="rId16"/>
+                    <a:blip r:embed="rId17"/>
                     <a:stretch>
                       <a:fillRect/>
                     </a:stretch>
@@ -4716,6 +4739,18 @@
       <w:shd w:val="clear" w:color="auto" w:fill="E1DFDD"/>
     </w:rPr>
   </w:style>
+  <w:style w:type="character" w:styleId="FollowedHyperlink">
+    <w:name w:val="FollowedHyperlink"/>
+    <w:basedOn w:val="DefaultParagraphFont"/>
+    <w:uiPriority w:val="99"/>
+    <w:semiHidden/>
+    <w:unhideWhenUsed/>
+    <w:rsid w:val="001D6938"/>
+    <w:rPr>
+      <w:color w:val="96607D" w:themeColor="followedHyperlink"/>
+      <w:u w:val="single"/>
+    </w:rPr>
+  </w:style>
 </w:styles>
 </file>
 

</xml_diff>